<commit_message>
Documentation: wireframes, style guide & moodboard
</commit_message>
<xml_diff>
--- a/Documentation/DESKIFY.docx
+++ b/Documentation/DESKIFY.docx
@@ -368,7 +368,7 @@
           <w:noProof/>
         </w:rPr>
         <w:drawing>
-          <wp:anchor distT="0" distB="0" distL="114300" distR="114300" simplePos="0" relativeHeight="251664384" behindDoc="0" locked="0" layoutInCell="1" allowOverlap="1" wp14:anchorId="7A6D9322" wp14:editId="272BF139">
+          <wp:anchor distT="0" distB="0" distL="114300" distR="114300" simplePos="0" relativeHeight="251664384" behindDoc="0" locked="0" layoutInCell="1" allowOverlap="1" wp14:anchorId="7A6D9322" wp14:editId="6BF83082">
             <wp:simplePos x="0" y="0"/>
             <wp:positionH relativeFrom="column">
               <wp:posOffset>-315595</wp:posOffset>
@@ -787,7 +787,27 @@
                                 <w:szCs w:val="28"/>
                                 <w:lang w:val="en-US"/>
                               </w:rPr>
-                              <w:t>Technology alone is not enough – It’s technology married with liberal arts that yields us the result that makes our hears sing</w:t>
+                              <w:t>Technology alone is not enough – It’s technology married with liberal arts that yields us the result that makes our hear</w:t>
+                            </w:r>
+                            <w:r>
+                              <w:rPr>
+                                <w:i/>
+                                <w:iCs/>
+                                <w:sz w:val="28"/>
+                                <w:szCs w:val="28"/>
+                                <w:lang w:val="en-US"/>
+                              </w:rPr>
+                              <w:t>t</w:t>
+                            </w:r>
+                            <w:r>
+                              <w:rPr>
+                                <w:i/>
+                                <w:iCs/>
+                                <w:sz w:val="28"/>
+                                <w:szCs w:val="28"/>
+                                <w:lang w:val="en-US"/>
+                              </w:rPr>
+                              <w:t>s sing</w:t>
                             </w:r>
                             <w:r>
                               <w:rPr>
@@ -875,7 +895,27 @@
                           <w:szCs w:val="28"/>
                           <w:lang w:val="en-US"/>
                         </w:rPr>
-                        <w:t>Technology alone is not enough – It’s technology married with liberal arts that yields us the result that makes our hears sing</w:t>
+                        <w:t>Technology alone is not enough – It’s technology married with liberal arts that yields us the result that makes our hear</w:t>
+                      </w:r>
+                      <w:r>
+                        <w:rPr>
+                          <w:i/>
+                          <w:iCs/>
+                          <w:sz w:val="28"/>
+                          <w:szCs w:val="28"/>
+                          <w:lang w:val="en-US"/>
+                        </w:rPr>
+                        <w:t>t</w:t>
+                      </w:r>
+                      <w:r>
+                        <w:rPr>
+                          <w:i/>
+                          <w:iCs/>
+                          <w:sz w:val="28"/>
+                          <w:szCs w:val="28"/>
+                          <w:lang w:val="en-US"/>
+                        </w:rPr>
+                        <w:t>s sing</w:t>
                       </w:r>
                       <w:r>
                         <w:rPr>
@@ -932,7 +972,7 @@
       <w:pPr>
         <w:pStyle w:val="Ttulo1"/>
       </w:pPr>
-      <w:bookmarkStart w:id="0" w:name="_Toc189121548"/>
+      <w:bookmarkStart w:id="0" w:name="_Toc195533260"/>
       <w:r>
         <w:lastRenderedPageBreak/>
         <w:t>Resumen</w:t>
@@ -965,7 +1005,21 @@
         <w:rPr>
           <w:rFonts w:cstheme="minorHAnsi"/>
         </w:rPr>
-        <w:t>Deskify es una plataforma web fundamentada en un sistema de ticketing destinado a la gestión de incidencias en el ámbito empresarial.</w:t>
+        <w:t xml:space="preserve">Deskify es una plataforma web fundamentada en un sistema de </w:t>
+      </w:r>
+      <w:proofErr w:type="spellStart"/>
+      <w:r>
+        <w:rPr>
+          <w:rFonts w:cstheme="minorHAnsi"/>
+        </w:rPr>
+        <w:t>ticketing</w:t>
+      </w:r>
+      <w:proofErr w:type="spellEnd"/>
+      <w:r>
+        <w:rPr>
+          <w:rFonts w:cstheme="minorHAnsi"/>
+        </w:rPr>
+        <w:t xml:space="preserve"> destinado a la gestión de incidencias en el ámbito empresarial.</w:t>
       </w:r>
       <w:r>
         <w:rPr>
@@ -997,13 +1051,19 @@
         <w:rPr>
           <w:rFonts w:cstheme="minorHAnsi"/>
         </w:rPr>
-        <w:t>React</w:t>
+        <w:t>Svelte</w:t>
       </w:r>
       <w:proofErr w:type="spellEnd"/>
       <w:r>
         <w:rPr>
           <w:rFonts w:cstheme="minorHAnsi"/>
         </w:rPr>
+        <w:t>, Astro</w:t>
+      </w:r>
+      <w:r>
+        <w:rPr>
+          <w:rFonts w:cstheme="minorHAnsi"/>
+        </w:rPr>
         <w:t xml:space="preserve"> y Spring </w:t>
       </w:r>
       <w:proofErr w:type="spellStart"/>
@@ -1031,7 +1091,7 @@
         <w:rPr>
           <w:rFonts w:cstheme="minorHAnsi"/>
         </w:rPr>
-        <w:t xml:space="preserve">Deskify emerge como resultado de la experiencia acumulada como técnico de soporte, con la intención de abordar las deficiencias identificadas en otras herramientas de </w:t>
+        <w:t xml:space="preserve">Deskify emerge como resultado de la experiencia como técnico de soporte, con la intención de abordar las deficiencias identificadas en otras herramientas de </w:t>
       </w:r>
       <w:proofErr w:type="spellStart"/>
       <w:r>
@@ -1107,21 +1167,19 @@
         <w:rPr>
           <w:rFonts w:cstheme="minorHAnsi"/>
         </w:rPr>
-        <w:t xml:space="preserve">: Diferenciación de accesos para </w:t>
-      </w:r>
-      <w:proofErr w:type="spellStart"/>
-      <w:r>
-        <w:rPr>
-          <w:rFonts w:cstheme="minorHAnsi"/>
-        </w:rPr>
-        <w:t>admins</w:t>
-      </w:r>
-      <w:proofErr w:type="spellEnd"/>
-      <w:r>
-        <w:rPr>
-          <w:rFonts w:cstheme="minorHAnsi"/>
-        </w:rPr>
-        <w:t>, supervisores, managers, agentes y usuarios.</w:t>
+        <w:t>: Diferenciación de accesos para admin</w:t>
+      </w:r>
+      <w:r>
+        <w:rPr>
+          <w:rFonts w:cstheme="minorHAnsi"/>
+        </w:rPr>
+        <w:t>istradore</w:t>
+      </w:r>
+      <w:r>
+        <w:rPr>
+          <w:rFonts w:cstheme="minorHAnsi"/>
+        </w:rPr>
+        <w:t>s, supervisores, managers, agentes y usuarios.</w:t>
       </w:r>
     </w:p>
     <w:p>
@@ -1377,7 +1435,65 @@
           <w:rFonts w:cstheme="minorHAnsi"/>
           <w:lang w:val="en-US"/>
         </w:rPr>
-        <w:t>: React.js, React Router, Axios, Material UI.</w:t>
+        <w:t xml:space="preserve">: </w:t>
+      </w:r>
+      <w:r>
+        <w:rPr>
+          <w:rFonts w:cstheme="minorHAnsi"/>
+          <w:lang w:val="en-US"/>
+        </w:rPr>
+        <w:t>Svelte</w:t>
+      </w:r>
+      <w:r>
+        <w:rPr>
+          <w:rFonts w:cstheme="minorHAnsi"/>
+          <w:lang w:val="en-US"/>
+        </w:rPr>
+        <w:t xml:space="preserve">, </w:t>
+      </w:r>
+      <w:proofErr w:type="spellStart"/>
+      <w:r>
+        <w:rPr>
+          <w:rFonts w:cstheme="minorHAnsi"/>
+          <w:lang w:val="en-US"/>
+        </w:rPr>
+        <w:t>SvelteKit</w:t>
+      </w:r>
+      <w:proofErr w:type="spellEnd"/>
+      <w:r>
+        <w:rPr>
+          <w:rFonts w:cstheme="minorHAnsi"/>
+          <w:lang w:val="en-US"/>
+        </w:rPr>
+        <w:t xml:space="preserve">, </w:t>
+      </w:r>
+      <w:r>
+        <w:rPr>
+          <w:rFonts w:cstheme="minorHAnsi"/>
+          <w:lang w:val="en-US"/>
+        </w:rPr>
+        <w:t>Tailwind</w:t>
+      </w:r>
+      <w:r>
+        <w:rPr>
+          <w:rFonts w:cstheme="minorHAnsi"/>
+          <w:lang w:val="en-US"/>
+        </w:rPr>
+        <w:t xml:space="preserve">, </w:t>
+      </w:r>
+      <w:r>
+        <w:rPr>
+          <w:rFonts w:cstheme="minorHAnsi"/>
+          <w:lang w:val="en-US"/>
+        </w:rPr>
+        <w:t>Astro</w:t>
+      </w:r>
+      <w:r>
+        <w:rPr>
+          <w:rFonts w:cstheme="minorHAnsi"/>
+          <w:lang w:val="en-US"/>
+        </w:rPr>
+        <w:t>.</w:t>
       </w:r>
     </w:p>
     <w:p>
@@ -1415,21 +1531,28 @@
           <w:rFonts w:cstheme="minorHAnsi"/>
           <w:lang w:val="en-US"/>
         </w:rPr>
-        <w:t>: MySQL.</w:t>
-      </w:r>
-    </w:p>
-    <w:p>
-      <w:pPr>
+        <w:t>: MySQL</w:t>
+      </w:r>
+      <w:r>
         <w:rPr>
           <w:rFonts w:cstheme="minorHAnsi"/>
           <w:lang w:val="en-US"/>
         </w:rPr>
-      </w:pPr>
-      <w:r>
+        <w:t>, Amazon Bucket S3.</w:t>
+      </w:r>
+    </w:p>
+    <w:p>
+      <w:pPr>
         <w:rPr>
           <w:rFonts w:cstheme="minorHAnsi"/>
           <w:lang w:val="en-US"/>
         </w:rPr>
+      </w:pPr>
+      <w:r>
+        <w:rPr>
+          <w:rFonts w:cstheme="minorHAnsi"/>
+          <w:lang w:val="en-US"/>
+        </w:rPr>
         <w:br w:type="page"/>
       </w:r>
     </w:p>
@@ -1437,7 +1560,7 @@
       <w:pPr>
         <w:pStyle w:val="Ttulo1"/>
       </w:pPr>
-      <w:bookmarkStart w:id="1" w:name="_Toc189121549"/>
+      <w:bookmarkStart w:id="1" w:name="_Toc195533261"/>
       <w:proofErr w:type="spellStart"/>
       <w:r>
         <w:lastRenderedPageBreak/>
@@ -1927,7 +2050,7 @@
         <w:pStyle w:val="Prrafodelista"/>
         <w:numPr>
           <w:ilvl w:val="0"/>
-          <w:numId w:val="24"/>
+          <w:numId w:val="31"/>
         </w:numPr>
         <w:rPr>
           <w:rFonts w:cstheme="minorHAnsi"/>
@@ -1947,7 +2070,65 @@
           <w:rFonts w:cstheme="minorHAnsi"/>
           <w:lang w:val="en-US"/>
         </w:rPr>
-        <w:t>: React.js, React Router, Axios, Material UI.</w:t>
+        <w:t xml:space="preserve">: </w:t>
+      </w:r>
+      <w:r>
+        <w:rPr>
+          <w:rFonts w:cstheme="minorHAnsi"/>
+          <w:lang w:val="en-US"/>
+        </w:rPr>
+        <w:t>Svelte</w:t>
+      </w:r>
+      <w:r>
+        <w:rPr>
+          <w:rFonts w:cstheme="minorHAnsi"/>
+          <w:lang w:val="en-US"/>
+        </w:rPr>
+        <w:t xml:space="preserve">, </w:t>
+      </w:r>
+      <w:proofErr w:type="spellStart"/>
+      <w:r>
+        <w:rPr>
+          <w:rFonts w:cstheme="minorHAnsi"/>
+          <w:lang w:val="en-US"/>
+        </w:rPr>
+        <w:t>SvelteKit</w:t>
+      </w:r>
+      <w:proofErr w:type="spellEnd"/>
+      <w:r>
+        <w:rPr>
+          <w:rFonts w:cstheme="minorHAnsi"/>
+          <w:lang w:val="en-US"/>
+        </w:rPr>
+        <w:t xml:space="preserve">, </w:t>
+      </w:r>
+      <w:r>
+        <w:rPr>
+          <w:rFonts w:cstheme="minorHAnsi"/>
+          <w:lang w:val="en-US"/>
+        </w:rPr>
+        <w:t>Tailwind</w:t>
+      </w:r>
+      <w:r>
+        <w:rPr>
+          <w:rFonts w:cstheme="minorHAnsi"/>
+          <w:lang w:val="en-US"/>
+        </w:rPr>
+        <w:t xml:space="preserve">, </w:t>
+      </w:r>
+      <w:r>
+        <w:rPr>
+          <w:rFonts w:cstheme="minorHAnsi"/>
+          <w:lang w:val="en-US"/>
+        </w:rPr>
+        <w:t>Astro</w:t>
+      </w:r>
+      <w:r>
+        <w:rPr>
+          <w:rFonts w:cstheme="minorHAnsi"/>
+          <w:lang w:val="en-US"/>
+        </w:rPr>
+        <w:t>.</w:t>
       </w:r>
     </w:p>
     <w:p>
@@ -1975,13 +2156,27 @@
           <w:rFonts w:cstheme="minorHAnsi"/>
           <w:lang w:val="en-US"/>
         </w:rPr>
-        <w:t>: MySQL.</w:t>
+        <w:t>: MySQL</w:t>
       </w:r>
       <w:r>
         <w:rPr>
           <w:rFonts w:cstheme="minorHAnsi"/>
           <w:lang w:val="en-US"/>
         </w:rPr>
+        <w:t>, Amazon Bucket S3</w:t>
+      </w:r>
+      <w:r>
+        <w:rPr>
+          <w:rFonts w:cstheme="minorHAnsi"/>
+          <w:lang w:val="en-US"/>
+        </w:rPr>
+        <w:t>.</w:t>
+      </w:r>
+      <w:r>
+        <w:rPr>
+          <w:rFonts w:cstheme="minorHAnsi"/>
+          <w:lang w:val="en-US"/>
+        </w:rPr>
         <w:br w:type="page"/>
       </w:r>
     </w:p>
@@ -1989,7 +2184,7 @@
       <w:pPr>
         <w:pStyle w:val="Ttulo1"/>
       </w:pPr>
-      <w:bookmarkStart w:id="2" w:name="_Toc189121550"/>
+      <w:bookmarkStart w:id="2" w:name="_Toc195533262"/>
       <w:r>
         <w:lastRenderedPageBreak/>
         <w:t>Pal</w:t>
@@ -2015,6 +2210,50 @@
       </w:r>
     </w:p>
     <w:p/>
+    <w:p>
+      <w:r>
+        <w:rPr>
+          <w:u w:val="single"/>
+        </w:rPr>
+        <w:t xml:space="preserve">Amazon </w:t>
+      </w:r>
+      <w:proofErr w:type="spellStart"/>
+      <w:r>
+        <w:rPr>
+          <w:u w:val="single"/>
+        </w:rPr>
+        <w:t>Bucket</w:t>
+      </w:r>
+      <w:proofErr w:type="spellEnd"/>
+      <w:r>
+        <w:rPr>
+          <w:u w:val="single"/>
+        </w:rPr>
+        <w:t xml:space="preserve"> S3</w:t>
+      </w:r>
+      <w:r>
+        <w:t>:</w:t>
+      </w:r>
+      <w:r>
+        <w:t xml:space="preserve"> </w:t>
+      </w:r>
+    </w:p>
+    <w:p>
+      <w:pPr>
+        <w:rPr>
+          <w:u w:val="single"/>
+        </w:rPr>
+      </w:pPr>
+      <w:r>
+        <w:rPr>
+          <w:u w:val="single"/>
+        </w:rPr>
+        <w:t>Astro</w:t>
+      </w:r>
+      <w:r>
+        <w:t>:</w:t>
+      </w:r>
+    </w:p>
     <w:p>
       <w:proofErr w:type="spellStart"/>
       <w:r>
@@ -2225,97 +2464,197 @@
           <w:rFonts w:cstheme="minorHAnsi"/>
           <w:u w:val="single"/>
         </w:rPr>
-        <w:t>Material UI</w:t>
-      </w:r>
-      <w:r>
-        <w:rPr>
-          <w:rFonts w:cstheme="minorHAnsi"/>
-        </w:rPr>
-        <w:t xml:space="preserve">: Biblioteca de componentes de </w:t>
-      </w:r>
+        <w:t>Microservicios</w:t>
+      </w:r>
+      <w:r>
+        <w:rPr>
+          <w:rFonts w:cstheme="minorHAnsi"/>
+        </w:rPr>
+        <w:t>: Arquitectura que descompone una aplicación en servicios pequeños e independientes para mejorar su escalabilidad y mantenimiento.</w:t>
+      </w:r>
+    </w:p>
+    <w:p>
+      <w:pPr>
+        <w:rPr>
+          <w:rFonts w:cstheme="minorHAnsi"/>
+        </w:rPr>
+      </w:pPr>
       <w:proofErr w:type="spellStart"/>
       <w:r>
         <w:rPr>
           <w:rFonts w:cstheme="minorHAnsi"/>
-        </w:rPr>
-        <w:t>React</w:t>
+          <w:u w:val="single"/>
+        </w:rPr>
+        <w:t>MoodBoard</w:t>
       </w:r>
       <w:proofErr w:type="spellEnd"/>
       <w:r>
         <w:rPr>
           <w:rFonts w:cstheme="minorHAnsi"/>
         </w:rPr>
-        <w:t xml:space="preserve"> que permite crear interfaces modernas y visualmente atractivas.</w:t>
-      </w:r>
-    </w:p>
-    <w:p>
-      <w:pPr>
-        <w:rPr>
-          <w:rFonts w:cstheme="minorHAnsi"/>
-        </w:rPr>
-      </w:pPr>
+        <w:t xml:space="preserve">: </w:t>
+      </w:r>
+    </w:p>
+    <w:p>
+      <w:pPr>
+        <w:rPr>
+          <w:rFonts w:cstheme="minorHAnsi"/>
+        </w:rPr>
+      </w:pPr>
+      <w:proofErr w:type="spellStart"/>
       <w:r>
         <w:rPr>
           <w:rFonts w:cstheme="minorHAnsi"/>
           <w:u w:val="single"/>
         </w:rPr>
-        <w:t>Microservicios</w:t>
-      </w:r>
-      <w:r>
-        <w:rPr>
-          <w:rFonts w:cstheme="minorHAnsi"/>
-        </w:rPr>
-        <w:t>: Arquitectura que descompone una aplicación en servicios pequeños e independientes para mejorar su escalabilidad y mantenimiento.</w:t>
-      </w:r>
-    </w:p>
-    <w:p>
-      <w:pPr>
-        <w:rPr>
-          <w:rFonts w:cstheme="minorHAnsi"/>
-        </w:rPr>
-      </w:pPr>
+        <w:t>ModelMapper</w:t>
+      </w:r>
+      <w:proofErr w:type="spellEnd"/>
+      <w:r>
+        <w:rPr>
+          <w:rFonts w:cstheme="minorHAnsi"/>
+        </w:rPr>
+        <w:t xml:space="preserve">: Herramienta que simplifica el mapeo de datos entre objetos de dominio y </w:t>
+      </w:r>
       <w:proofErr w:type="spellStart"/>
       <w:r>
         <w:rPr>
           <w:rFonts w:cstheme="minorHAnsi"/>
+        </w:rPr>
+        <w:t>DTOs</w:t>
+      </w:r>
+      <w:proofErr w:type="spellEnd"/>
+      <w:r>
+        <w:rPr>
+          <w:rFonts w:cstheme="minorHAnsi"/>
+        </w:rPr>
+        <w:t xml:space="preserve"> (Data Transfer </w:t>
+      </w:r>
+      <w:proofErr w:type="spellStart"/>
+      <w:r>
+        <w:rPr>
+          <w:rFonts w:cstheme="minorHAnsi"/>
+        </w:rPr>
+        <w:t>Objects</w:t>
+      </w:r>
+      <w:proofErr w:type="spellEnd"/>
+      <w:r>
+        <w:rPr>
+          <w:rFonts w:cstheme="minorHAnsi"/>
+        </w:rPr>
+        <w:t>).</w:t>
+      </w:r>
+    </w:p>
+    <w:p>
+      <w:pPr>
+        <w:rPr>
+          <w:rFonts w:cstheme="minorHAnsi"/>
+        </w:rPr>
+      </w:pPr>
+      <w:proofErr w:type="spellStart"/>
+      <w:r>
+        <w:rPr>
+          <w:rFonts w:cstheme="minorHAnsi"/>
           <w:u w:val="single"/>
         </w:rPr>
-        <w:t>ModelMapper</w:t>
+        <w:t>Must</w:t>
       </w:r>
       <w:proofErr w:type="spellEnd"/>
       <w:r>
         <w:rPr>
           <w:rFonts w:cstheme="minorHAnsi"/>
         </w:rPr>
-        <w:t xml:space="preserve">: Herramienta que simplifica el mapeo de datos entre objetos de dominio y </w:t>
+        <w:t xml:space="preserve">: </w:t>
+      </w:r>
+      <w:r>
+        <w:rPr>
+          <w:rFonts w:cstheme="minorHAnsi"/>
+        </w:rPr>
+        <w:t>forma básica y más directa de decir que algo es obligatorio. Significa que no tienes más remedio que hacer (o no hacer) una acción</w:t>
+      </w:r>
+      <w:r>
+        <w:rPr>
+          <w:rFonts w:cstheme="minorHAnsi"/>
+        </w:rPr>
+        <w:t>.</w:t>
+      </w:r>
+    </w:p>
+    <w:p>
+      <w:pPr>
+        <w:rPr>
+          <w:rFonts w:cstheme="minorHAnsi"/>
+        </w:rPr>
+      </w:pPr>
+      <w:r>
+        <w:rPr>
+          <w:rFonts w:cstheme="minorHAnsi"/>
+          <w:u w:val="single"/>
+        </w:rPr>
+        <w:t>MySQL</w:t>
+      </w:r>
+      <w:r>
+        <w:rPr>
+          <w:rFonts w:cstheme="minorHAnsi"/>
+        </w:rPr>
+        <w:t>: Sistema de gestión de bases de datos relacional que almacena toda la información de los tickets, usuarios y operaciones del sistema.</w:t>
+      </w:r>
+    </w:p>
+    <w:p>
+      <w:pPr>
+        <w:rPr>
+          <w:rFonts w:cstheme="minorHAnsi"/>
+        </w:rPr>
+      </w:pPr>
+      <w:r>
+        <w:rPr>
+          <w:rFonts w:cstheme="minorHAnsi"/>
+          <w:u w:val="single"/>
+        </w:rPr>
+        <w:t xml:space="preserve">Sistema de </w:t>
       </w:r>
       <w:proofErr w:type="spellStart"/>
       <w:r>
         <w:rPr>
           <w:rFonts w:cstheme="minorHAnsi"/>
-        </w:rPr>
-        <w:t>DTOs</w:t>
+          <w:u w:val="single"/>
+        </w:rPr>
+        <w:t>Ticketing</w:t>
       </w:r>
       <w:proofErr w:type="spellEnd"/>
       <w:r>
         <w:rPr>
           <w:rFonts w:cstheme="minorHAnsi"/>
         </w:rPr>
-        <w:t xml:space="preserve"> (Data Transfer </w:t>
+        <w:t>: Plataforma usada para gestionar incidencias, solicitudes o tareas mediante la asignación de tickets, facilitando la comunicación entre usuarios y agentes técnicos.</w:t>
+      </w:r>
+    </w:p>
+    <w:p>
+      <w:pPr>
+        <w:rPr>
+          <w:rFonts w:cstheme="minorHAnsi"/>
+        </w:rPr>
+      </w:pPr>
+      <w:r>
+        <w:rPr>
+          <w:rFonts w:cstheme="minorHAnsi"/>
+          <w:u w:val="single"/>
+        </w:rPr>
+        <w:t xml:space="preserve">Spring </w:t>
       </w:r>
       <w:proofErr w:type="spellStart"/>
       <w:r>
         <w:rPr>
           <w:rFonts w:cstheme="minorHAnsi"/>
-        </w:rPr>
-        <w:t>Objects</w:t>
+          <w:u w:val="single"/>
+        </w:rPr>
+        <w:t>Boot</w:t>
       </w:r>
       <w:proofErr w:type="spellEnd"/>
       <w:r>
         <w:rPr>
           <w:rFonts w:cstheme="minorHAnsi"/>
         </w:rPr>
-        <w:t>).</w:t>
+        <w:t>: Framework de Java para el desarrollo rápido de aplicaciones web robustas y escalables con soporte para microservicios.</w:t>
       </w:r>
     </w:p>
     <w:p>
@@ -2330,116 +2669,36 @@
           <w:rFonts w:cstheme="minorHAnsi"/>
           <w:u w:val="single"/>
         </w:rPr>
-        <w:t>Must</w:t>
+        <w:t>Svelte</w:t>
       </w:r>
       <w:proofErr w:type="spellEnd"/>
       <w:r>
         <w:rPr>
           <w:rFonts w:cstheme="minorHAnsi"/>
         </w:rPr>
-        <w:t xml:space="preserve">: </w:t>
-      </w:r>
-      <w:r>
-        <w:rPr>
-          <w:rFonts w:cstheme="minorHAnsi"/>
-        </w:rPr>
-        <w:t>forma básica y más directa de decir que algo es obligatorio. Significa que no tienes más remedio que hacer (o no hacer) una acción</w:t>
-      </w:r>
-    </w:p>
-    <w:p>
-      <w:pPr>
-        <w:rPr>
-          <w:rFonts w:cstheme="minorHAnsi"/>
-        </w:rPr>
-      </w:pPr>
+        <w:t>:</w:t>
+      </w:r>
+    </w:p>
+    <w:p>
+      <w:pPr>
+        <w:rPr>
+          <w:rFonts w:cstheme="minorHAnsi"/>
+        </w:rPr>
+      </w:pPr>
+      <w:proofErr w:type="spellStart"/>
       <w:r>
         <w:rPr>
           <w:rFonts w:cstheme="minorHAnsi"/>
           <w:u w:val="single"/>
         </w:rPr>
-        <w:t>MySQL</w:t>
-      </w:r>
-      <w:r>
-        <w:rPr>
-          <w:rFonts w:cstheme="minorHAnsi"/>
-        </w:rPr>
-        <w:t>: Sistema de gestión de bases de datos relacional que almacena toda la información de los tickets, usuarios y operaciones del sistema.</w:t>
-      </w:r>
-    </w:p>
-    <w:p>
-      <w:pPr>
-        <w:rPr>
-          <w:rFonts w:cstheme="minorHAnsi"/>
-        </w:rPr>
-      </w:pPr>
-      <w:r>
-        <w:rPr>
-          <w:rFonts w:cstheme="minorHAnsi"/>
-          <w:u w:val="single"/>
-        </w:rPr>
-        <w:t>React.j</w:t>
-      </w:r>
-      <w:r>
-        <w:rPr>
-          <w:rFonts w:cstheme="minorHAnsi"/>
-          <w:u w:val="single"/>
-        </w:rPr>
-        <w:t>s:</w:t>
-      </w:r>
-      <w:r>
-        <w:rPr>
-          <w:rFonts w:cstheme="minorHAnsi"/>
-        </w:rPr>
-        <w:t xml:space="preserve"> Biblioteca de JavaScript que permite construir interfaces de usuario dinámicas y altamente interactivas.</w:t>
-      </w:r>
-    </w:p>
-    <w:p>
-      <w:pPr>
-        <w:rPr>
-          <w:rFonts w:cstheme="minorHAnsi"/>
-        </w:rPr>
-      </w:pPr>
-      <w:r>
-        <w:rPr>
-          <w:rFonts w:cstheme="minorHAnsi"/>
-          <w:u w:val="single"/>
-        </w:rPr>
-        <w:t>Sistema de Ticketing</w:t>
-      </w:r>
-      <w:r>
-        <w:rPr>
-          <w:rFonts w:cstheme="minorHAnsi"/>
-        </w:rPr>
-        <w:t>: Plataforma usada para gestionar incidencias, solicitudes o tareas mediante la asignación de tickets, facilitando la comunicación entre usuarios y agentes técnicos.</w:t>
-      </w:r>
-    </w:p>
-    <w:p>
-      <w:pPr>
-        <w:rPr>
-          <w:rFonts w:cstheme="minorHAnsi"/>
-        </w:rPr>
-      </w:pPr>
-      <w:r>
-        <w:rPr>
-          <w:rFonts w:cstheme="minorHAnsi"/>
-          <w:u w:val="single"/>
-        </w:rPr>
-        <w:t xml:space="preserve">Spring </w:t>
-      </w:r>
-      <w:proofErr w:type="spellStart"/>
-      <w:r>
-        <w:rPr>
-          <w:rFonts w:cstheme="minorHAnsi"/>
-          <w:u w:val="single"/>
-        </w:rPr>
-        <w:t>Boot</w:t>
+        <w:t>Tailwind</w:t>
       </w:r>
       <w:proofErr w:type="spellEnd"/>
       <w:r>
         <w:rPr>
           <w:rFonts w:cstheme="minorHAnsi"/>
         </w:rPr>
-        <w:t>: Framework de Java para el desarrollo rápido de aplicaciones web robustas y escalables con soporte para microservicios.</w:t>
+        <w:t>:</w:t>
       </w:r>
       <w:r>
         <w:rPr>
@@ -2452,7 +2711,7 @@
       <w:pPr>
         <w:pStyle w:val="Ttulo1"/>
       </w:pPr>
-      <w:bookmarkStart w:id="3" w:name="_Toc189121551"/>
+      <w:bookmarkStart w:id="3" w:name="_Toc195533263"/>
       <w:r>
         <w:lastRenderedPageBreak/>
         <w:t>Agradecimientos</w:t>
@@ -2512,6 +2771,31 @@
         <w:rPr>
           <w:rFonts w:cstheme="minorHAnsi"/>
         </w:rPr>
+        <w:t xml:space="preserve">De manera muy especial, quiero agradecer a </w:t>
+      </w:r>
+      <w:r>
+        <w:rPr>
+          <w:rFonts w:cstheme="minorHAnsi"/>
+        </w:rPr>
+        <w:t>mi pareja</w:t>
+      </w:r>
+      <w:r>
+        <w:rPr>
+          <w:rFonts w:cstheme="minorHAnsi"/>
+        </w:rPr>
+        <w:t>, por estar siempre a mi lado desde el primer día. Gracias por aguantar todos mis quebraderos de cabeza, por soportar mis frustraciones cuando las cosas no salían como esperaba, y por motivarme cada día a seguir adelante. Tu apoyo incondicional ha sido una parte fundamental de este camino.</w:t>
+      </w:r>
+    </w:p>
+    <w:p>
+      <w:pPr>
+        <w:rPr>
+          <w:rFonts w:cstheme="minorHAnsi"/>
+        </w:rPr>
+      </w:pPr>
+      <w:r>
+        <w:rPr>
+          <w:rFonts w:cstheme="minorHAnsi"/>
+        </w:rPr>
         <w:t>Por último, es necesario expresar un agradecimiento a los compañeros Dani y Miguel, cuya ayuda, consejos y observaciones durante el desarrollo del proyecto condujeron a mejoras significativas que garantizaron el correcto funcionamiento de la plataforma. Su colaboración resultó un apoyo significativo para alcanzar este objetivo.</w:t>
       </w:r>
     </w:p>
@@ -2534,7 +2818,7 @@
         <w:br w:type="page"/>
       </w:r>
     </w:p>
-    <w:bookmarkStart w:id="4" w:name="_Toc189121552" w:displacedByCustomXml="next"/>
+    <w:bookmarkStart w:id="4" w:name="_Toc195533264" w:displacedByCustomXml="next"/>
     <w:sdt>
       <w:sdtPr>
         <w:rPr>
@@ -2575,10 +2859,8 @@
             <w:rPr>
               <w:rFonts w:asciiTheme="minorHAnsi" w:eastAsiaTheme="minorEastAsia" w:hAnsiTheme="minorHAnsi"/>
               <w:noProof/>
-              <w:kern w:val="0"/>
-              <w:sz w:val="22"/>
+              <w:szCs w:val="24"/>
               <w:lang w:eastAsia="es-ES"/>
-              <w14:ligatures w14:val="none"/>
             </w:rPr>
           </w:pPr>
           <w:r>
@@ -2590,7 +2872,7 @@
           <w:r>
             <w:fldChar w:fldCharType="separate"/>
           </w:r>
-          <w:hyperlink w:anchor="_Toc189121548" w:history="1">
+          <w:hyperlink w:anchor="_Toc195533260" w:history="1">
             <w:r>
               <w:rPr>
                 <w:rStyle w:val="Hipervnculo"/>
@@ -2617,7 +2899,7 @@
                 <w:noProof/>
                 <w:webHidden/>
               </w:rPr>
-              <w:instrText xml:space="preserve"> PAGEREF _Toc189121548 \h </w:instrText>
+              <w:instrText xml:space="preserve"> PAGEREF _Toc195533260 \h </w:instrText>
             </w:r>
             <w:r>
               <w:rPr>
@@ -2657,13 +2939,11 @@
             <w:rPr>
               <w:rFonts w:asciiTheme="minorHAnsi" w:eastAsiaTheme="minorEastAsia" w:hAnsiTheme="minorHAnsi"/>
               <w:noProof/>
-              <w:kern w:val="0"/>
-              <w:sz w:val="22"/>
+              <w:szCs w:val="24"/>
               <w:lang w:eastAsia="es-ES"/>
-              <w14:ligatures w14:val="none"/>
             </w:rPr>
           </w:pPr>
-          <w:hyperlink w:anchor="_Toc189121549" w:history="1">
+          <w:hyperlink w:anchor="_Toc195533261" w:history="1">
             <w:r>
               <w:rPr>
                 <w:rStyle w:val="Hipervnculo"/>
@@ -2690,7 +2970,7 @@
                 <w:noProof/>
                 <w:webHidden/>
               </w:rPr>
-              <w:instrText xml:space="preserve"> PAGEREF _Toc189121549 \h </w:instrText>
+              <w:instrText xml:space="preserve"> PAGEREF _Toc195533261 \h </w:instrText>
             </w:r>
             <w:r>
               <w:rPr>
@@ -2730,13 +3010,11 @@
             <w:rPr>
               <w:rFonts w:asciiTheme="minorHAnsi" w:eastAsiaTheme="minorEastAsia" w:hAnsiTheme="minorHAnsi"/>
               <w:noProof/>
-              <w:kern w:val="0"/>
-              <w:sz w:val="22"/>
+              <w:szCs w:val="24"/>
               <w:lang w:eastAsia="es-ES"/>
-              <w14:ligatures w14:val="none"/>
             </w:rPr>
           </w:pPr>
-          <w:hyperlink w:anchor="_Toc189121550" w:history="1">
+          <w:hyperlink w:anchor="_Toc195533262" w:history="1">
             <w:r>
               <w:rPr>
                 <w:rStyle w:val="Hipervnculo"/>
@@ -2763,7 +3041,7 @@
                 <w:noProof/>
                 <w:webHidden/>
               </w:rPr>
-              <w:instrText xml:space="preserve"> PAGEREF _Toc189121550 \h </w:instrText>
+              <w:instrText xml:space="preserve"> PAGEREF _Toc195533262 \h </w:instrText>
             </w:r>
             <w:r>
               <w:rPr>
@@ -2803,13 +3081,11 @@
             <w:rPr>
               <w:rFonts w:asciiTheme="minorHAnsi" w:eastAsiaTheme="minorEastAsia" w:hAnsiTheme="minorHAnsi"/>
               <w:noProof/>
-              <w:kern w:val="0"/>
-              <w:sz w:val="22"/>
+              <w:szCs w:val="24"/>
               <w:lang w:eastAsia="es-ES"/>
-              <w14:ligatures w14:val="none"/>
             </w:rPr>
           </w:pPr>
-          <w:hyperlink w:anchor="_Toc189121551" w:history="1">
+          <w:hyperlink w:anchor="_Toc195533263" w:history="1">
             <w:r>
               <w:rPr>
                 <w:rStyle w:val="Hipervnculo"/>
@@ -2836,7 +3112,7 @@
                 <w:noProof/>
                 <w:webHidden/>
               </w:rPr>
-              <w:instrText xml:space="preserve"> PAGEREF _Toc189121551 \h </w:instrText>
+              <w:instrText xml:space="preserve"> PAGEREF _Toc195533263 \h </w:instrText>
             </w:r>
             <w:r>
               <w:rPr>
@@ -2876,13 +3152,11 @@
             <w:rPr>
               <w:rFonts w:asciiTheme="minorHAnsi" w:eastAsiaTheme="minorEastAsia" w:hAnsiTheme="minorHAnsi"/>
               <w:noProof/>
-              <w:kern w:val="0"/>
-              <w:sz w:val="22"/>
+              <w:szCs w:val="24"/>
               <w:lang w:eastAsia="es-ES"/>
-              <w14:ligatures w14:val="none"/>
             </w:rPr>
           </w:pPr>
-          <w:hyperlink w:anchor="_Toc189121552" w:history="1">
+          <w:hyperlink w:anchor="_Toc195533264" w:history="1">
             <w:r>
               <w:rPr>
                 <w:rStyle w:val="Hipervnculo"/>
@@ -2909,7 +3183,7 @@
                 <w:noProof/>
                 <w:webHidden/>
               </w:rPr>
-              <w:instrText xml:space="preserve"> PAGEREF _Toc189121552 \h </w:instrText>
+              <w:instrText xml:space="preserve"> PAGEREF _Toc195533264 \h </w:instrText>
             </w:r>
             <w:r>
               <w:rPr>
@@ -2949,13 +3223,11 @@
             <w:rPr>
               <w:rFonts w:asciiTheme="minorHAnsi" w:eastAsiaTheme="minorEastAsia" w:hAnsiTheme="minorHAnsi"/>
               <w:noProof/>
-              <w:kern w:val="0"/>
-              <w:sz w:val="22"/>
+              <w:szCs w:val="24"/>
               <w:lang w:eastAsia="es-ES"/>
-              <w14:ligatures w14:val="none"/>
             </w:rPr>
           </w:pPr>
-          <w:hyperlink w:anchor="_Toc189121553" w:history="1">
+          <w:hyperlink w:anchor="_Toc195533265" w:history="1">
             <w:r>
               <w:rPr>
                 <w:rStyle w:val="Hipervnculo"/>
@@ -2982,7 +3254,7 @@
                 <w:noProof/>
                 <w:webHidden/>
               </w:rPr>
-              <w:instrText xml:space="preserve"> PAGEREF _Toc189121553 \h </w:instrText>
+              <w:instrText xml:space="preserve"> PAGEREF _Toc195533265 \h </w:instrText>
             </w:r>
             <w:r>
               <w:rPr>
@@ -3022,13 +3294,11 @@
             <w:rPr>
               <w:rFonts w:asciiTheme="minorHAnsi" w:eastAsiaTheme="minorEastAsia" w:hAnsiTheme="minorHAnsi"/>
               <w:noProof/>
-              <w:kern w:val="0"/>
-              <w:sz w:val="22"/>
+              <w:szCs w:val="24"/>
               <w:lang w:eastAsia="es-ES"/>
-              <w14:ligatures w14:val="none"/>
             </w:rPr>
           </w:pPr>
-          <w:hyperlink w:anchor="_Toc189121554" w:history="1">
+          <w:hyperlink w:anchor="_Toc195533266" w:history="1">
             <w:r>
               <w:rPr>
                 <w:rStyle w:val="Hipervnculo"/>
@@ -3055,7 +3325,7 @@
                 <w:noProof/>
                 <w:webHidden/>
               </w:rPr>
-              <w:instrText xml:space="preserve"> PAGEREF _Toc189121554 \h </w:instrText>
+              <w:instrText xml:space="preserve"> PAGEREF _Toc195533266 \h </w:instrText>
             </w:r>
             <w:r>
               <w:rPr>
@@ -3095,13 +3365,11 @@
             <w:rPr>
               <w:rFonts w:asciiTheme="minorHAnsi" w:eastAsiaTheme="minorEastAsia" w:hAnsiTheme="minorHAnsi"/>
               <w:noProof/>
-              <w:kern w:val="0"/>
-              <w:sz w:val="22"/>
+              <w:szCs w:val="24"/>
               <w:lang w:eastAsia="es-ES"/>
-              <w14:ligatures w14:val="none"/>
             </w:rPr>
           </w:pPr>
-          <w:hyperlink w:anchor="_Toc189121555" w:history="1">
+          <w:hyperlink w:anchor="_Toc195533267" w:history="1">
             <w:r>
               <w:rPr>
                 <w:rStyle w:val="Hipervnculo"/>
@@ -3128,7 +3396,7 @@
                 <w:noProof/>
                 <w:webHidden/>
               </w:rPr>
-              <w:instrText xml:space="preserve"> PAGEREF _Toc189121555 \h </w:instrText>
+              <w:instrText xml:space="preserve"> PAGEREF _Toc195533267 \h </w:instrText>
             </w:r>
             <w:r>
               <w:rPr>
@@ -3168,13 +3436,11 @@
             <w:rPr>
               <w:rFonts w:asciiTheme="minorHAnsi" w:eastAsiaTheme="minorEastAsia" w:hAnsiTheme="minorHAnsi"/>
               <w:noProof/>
-              <w:kern w:val="0"/>
-              <w:sz w:val="22"/>
+              <w:szCs w:val="24"/>
               <w:lang w:eastAsia="es-ES"/>
-              <w14:ligatures w14:val="none"/>
             </w:rPr>
           </w:pPr>
-          <w:hyperlink w:anchor="_Toc189121556" w:history="1">
+          <w:hyperlink w:anchor="_Toc195533268" w:history="1">
             <w:r>
               <w:rPr>
                 <w:rStyle w:val="Hipervnculo"/>
@@ -3201,7 +3467,7 @@
                 <w:noProof/>
                 <w:webHidden/>
               </w:rPr>
-              <w:instrText xml:space="preserve"> PAGEREF _Toc189121556 \h </w:instrText>
+              <w:instrText xml:space="preserve"> PAGEREF _Toc195533268 \h </w:instrText>
             </w:r>
             <w:r>
               <w:rPr>
@@ -3239,10 +3505,13 @@
               <w:tab w:val="right" w:leader="dot" w:pos="9628"/>
             </w:tabs>
             <w:rPr>
+              <w:rFonts w:asciiTheme="minorHAnsi" w:eastAsiaTheme="minorEastAsia" w:hAnsiTheme="minorHAnsi"/>
               <w:noProof/>
+              <w:szCs w:val="24"/>
+              <w:lang w:eastAsia="es-ES"/>
             </w:rPr>
           </w:pPr>
-          <w:hyperlink w:anchor="_Toc189121557" w:history="1">
+          <w:hyperlink w:anchor="_Toc195533269" w:history="1">
             <w:r>
               <w:rPr>
                 <w:rStyle w:val="Hipervnculo"/>
@@ -3269,7 +3538,7 @@
                 <w:noProof/>
                 <w:webHidden/>
               </w:rPr>
-              <w:instrText xml:space="preserve"> PAGEREF _Toc189121557 \h </w:instrText>
+              <w:instrText xml:space="preserve"> PAGEREF _Toc195533269 \h </w:instrText>
             </w:r>
             <w:r>
               <w:rPr>
@@ -3309,13 +3578,11 @@
             <w:rPr>
               <w:rFonts w:asciiTheme="minorHAnsi" w:eastAsiaTheme="minorEastAsia" w:hAnsiTheme="minorHAnsi"/>
               <w:noProof/>
-              <w:kern w:val="0"/>
-              <w:sz w:val="22"/>
+              <w:szCs w:val="24"/>
               <w:lang w:eastAsia="es-ES"/>
-              <w14:ligatures w14:val="none"/>
             </w:rPr>
           </w:pPr>
-          <w:hyperlink w:anchor="_Toc189121558" w:history="1">
+          <w:hyperlink w:anchor="_Toc195533270" w:history="1">
             <w:r>
               <w:rPr>
                 <w:rStyle w:val="Hipervnculo"/>
@@ -3342,7 +3609,78 @@
                 <w:noProof/>
                 <w:webHidden/>
               </w:rPr>
-              <w:instrText xml:space="preserve"> PAGEREF _Toc189121558 \h </w:instrText>
+              <w:instrText xml:space="preserve"> PAGEREF _Toc195533270 \h </w:instrText>
+            </w:r>
+            <w:r>
+              <w:rPr>
+                <w:noProof/>
+                <w:webHidden/>
+              </w:rPr>
+            </w:r>
+            <w:r>
+              <w:rPr>
+                <w:noProof/>
+                <w:webHidden/>
+              </w:rPr>
+              <w:fldChar w:fldCharType="separate"/>
+            </w:r>
+            <w:r>
+              <w:rPr>
+                <w:noProof/>
+                <w:webHidden/>
+              </w:rPr>
+              <w:t>13</w:t>
+            </w:r>
+            <w:r>
+              <w:rPr>
+                <w:noProof/>
+                <w:webHidden/>
+              </w:rPr>
+              <w:fldChar w:fldCharType="end"/>
+            </w:r>
+          </w:hyperlink>
+        </w:p>
+        <w:p>
+          <w:pPr>
+            <w:pStyle w:val="TDC2"/>
+            <w:tabs>
+              <w:tab w:val="right" w:leader="dot" w:pos="9628"/>
+            </w:tabs>
+            <w:rPr>
+              <w:rFonts w:asciiTheme="minorHAnsi" w:eastAsiaTheme="minorEastAsia" w:hAnsiTheme="minorHAnsi"/>
+              <w:noProof/>
+              <w:szCs w:val="24"/>
+              <w:lang w:eastAsia="es-ES"/>
+            </w:rPr>
+          </w:pPr>
+          <w:hyperlink w:anchor="_Toc195533271" w:history="1">
+            <w:r>
+              <w:rPr>
+                <w:rStyle w:val="Hipervnculo"/>
+                <w:noProof/>
+              </w:rPr>
+              <w:t>Entidad-Relación</w:t>
+            </w:r>
+            <w:r>
+              <w:rPr>
+                <w:noProof/>
+                <w:webHidden/>
+              </w:rPr>
+              <w:tab/>
+            </w:r>
+            <w:r>
+              <w:rPr>
+                <w:noProof/>
+                <w:webHidden/>
+              </w:rPr>
+              <w:fldChar w:fldCharType="begin"/>
+            </w:r>
+            <w:r>
+              <w:rPr>
+                <w:noProof/>
+                <w:webHidden/>
+              </w:rPr>
+              <w:instrText xml:space="preserve"> PAGEREF _Toc195533271 \h </w:instrText>
             </w:r>
             <w:r>
               <w:rPr>
@@ -3382,13 +3720,11 @@
             <w:rPr>
               <w:rFonts w:asciiTheme="minorHAnsi" w:eastAsiaTheme="minorEastAsia" w:hAnsiTheme="minorHAnsi"/>
               <w:noProof/>
-              <w:kern w:val="0"/>
-              <w:sz w:val="22"/>
+              <w:szCs w:val="24"/>
               <w:lang w:eastAsia="es-ES"/>
-              <w14:ligatures w14:val="none"/>
             </w:rPr>
           </w:pPr>
-          <w:hyperlink w:anchor="_Toc189121559" w:history="1">
+          <w:hyperlink w:anchor="_Toc195533272" w:history="1">
             <w:r>
               <w:rPr>
                 <w:rStyle w:val="Hipervnculo"/>
@@ -3415,7 +3751,7 @@
                 <w:noProof/>
                 <w:webHidden/>
               </w:rPr>
-              <w:instrText xml:space="preserve"> PAGEREF _Toc189121559 \h </w:instrText>
+              <w:instrText xml:space="preserve"> PAGEREF _Toc195533272 \h </w:instrText>
             </w:r>
             <w:r>
               <w:rPr>
@@ -3435,7 +3771,291 @@
                 <w:noProof/>
                 <w:webHidden/>
               </w:rPr>
-              <w:t>14</w:t>
+              <w:t>15</w:t>
+            </w:r>
+            <w:r>
+              <w:rPr>
+                <w:noProof/>
+                <w:webHidden/>
+              </w:rPr>
+              <w:fldChar w:fldCharType="end"/>
+            </w:r>
+          </w:hyperlink>
+        </w:p>
+        <w:p>
+          <w:pPr>
+            <w:pStyle w:val="TDC2"/>
+            <w:tabs>
+              <w:tab w:val="right" w:leader="dot" w:pos="9628"/>
+            </w:tabs>
+            <w:rPr>
+              <w:rFonts w:asciiTheme="minorHAnsi" w:eastAsiaTheme="minorEastAsia" w:hAnsiTheme="minorHAnsi"/>
+              <w:noProof/>
+              <w:szCs w:val="24"/>
+              <w:lang w:eastAsia="es-ES"/>
+            </w:rPr>
+          </w:pPr>
+          <w:hyperlink w:anchor="_Toc195533273" w:history="1">
+            <w:r>
+              <w:rPr>
+                <w:rStyle w:val="Hipervnculo"/>
+                <w:noProof/>
+              </w:rPr>
+              <w:t>Guía de estilos</w:t>
+            </w:r>
+            <w:r>
+              <w:rPr>
+                <w:noProof/>
+                <w:webHidden/>
+              </w:rPr>
+              <w:tab/>
+            </w:r>
+            <w:r>
+              <w:rPr>
+                <w:noProof/>
+                <w:webHidden/>
+              </w:rPr>
+              <w:fldChar w:fldCharType="begin"/>
+            </w:r>
+            <w:r>
+              <w:rPr>
+                <w:noProof/>
+                <w:webHidden/>
+              </w:rPr>
+              <w:instrText xml:space="preserve"> PAGEREF _Toc195533273 \h </w:instrText>
+            </w:r>
+            <w:r>
+              <w:rPr>
+                <w:noProof/>
+                <w:webHidden/>
+              </w:rPr>
+            </w:r>
+            <w:r>
+              <w:rPr>
+                <w:noProof/>
+                <w:webHidden/>
+              </w:rPr>
+              <w:fldChar w:fldCharType="separate"/>
+            </w:r>
+            <w:r>
+              <w:rPr>
+                <w:noProof/>
+                <w:webHidden/>
+              </w:rPr>
+              <w:t>16</w:t>
+            </w:r>
+            <w:r>
+              <w:rPr>
+                <w:noProof/>
+                <w:webHidden/>
+              </w:rPr>
+              <w:fldChar w:fldCharType="end"/>
+            </w:r>
+          </w:hyperlink>
+        </w:p>
+        <w:p>
+          <w:pPr>
+            <w:pStyle w:val="TDC2"/>
+            <w:tabs>
+              <w:tab w:val="right" w:leader="dot" w:pos="9628"/>
+            </w:tabs>
+            <w:rPr>
+              <w:rFonts w:asciiTheme="minorHAnsi" w:eastAsiaTheme="minorEastAsia" w:hAnsiTheme="minorHAnsi"/>
+              <w:noProof/>
+              <w:szCs w:val="24"/>
+              <w:lang w:eastAsia="es-ES"/>
+            </w:rPr>
+          </w:pPr>
+          <w:hyperlink w:anchor="_Toc195533274" w:history="1">
+            <w:r>
+              <w:rPr>
+                <w:rStyle w:val="Hipervnculo"/>
+                <w:noProof/>
+              </w:rPr>
+              <w:t>MoodBoard</w:t>
+            </w:r>
+            <w:r>
+              <w:rPr>
+                <w:noProof/>
+                <w:webHidden/>
+              </w:rPr>
+              <w:tab/>
+            </w:r>
+            <w:r>
+              <w:rPr>
+                <w:noProof/>
+                <w:webHidden/>
+              </w:rPr>
+              <w:fldChar w:fldCharType="begin"/>
+            </w:r>
+            <w:r>
+              <w:rPr>
+                <w:noProof/>
+                <w:webHidden/>
+              </w:rPr>
+              <w:instrText xml:space="preserve"> PAGEREF _Toc195533274 \h </w:instrText>
+            </w:r>
+            <w:r>
+              <w:rPr>
+                <w:noProof/>
+                <w:webHidden/>
+              </w:rPr>
+            </w:r>
+            <w:r>
+              <w:rPr>
+                <w:noProof/>
+                <w:webHidden/>
+              </w:rPr>
+              <w:fldChar w:fldCharType="separate"/>
+            </w:r>
+            <w:r>
+              <w:rPr>
+                <w:noProof/>
+                <w:webHidden/>
+              </w:rPr>
+              <w:t>18</w:t>
+            </w:r>
+            <w:r>
+              <w:rPr>
+                <w:noProof/>
+                <w:webHidden/>
+              </w:rPr>
+              <w:fldChar w:fldCharType="end"/>
+            </w:r>
+          </w:hyperlink>
+        </w:p>
+        <w:p>
+          <w:pPr>
+            <w:pStyle w:val="TDC2"/>
+            <w:tabs>
+              <w:tab w:val="right" w:leader="dot" w:pos="9628"/>
+            </w:tabs>
+            <w:rPr>
+              <w:rFonts w:asciiTheme="minorHAnsi" w:eastAsiaTheme="minorEastAsia" w:hAnsiTheme="minorHAnsi"/>
+              <w:noProof/>
+              <w:szCs w:val="24"/>
+              <w:lang w:eastAsia="es-ES"/>
+            </w:rPr>
+          </w:pPr>
+          <w:hyperlink w:anchor="_Toc195533275" w:history="1">
+            <w:r>
+              <w:rPr>
+                <w:rStyle w:val="Hipervnculo"/>
+                <w:noProof/>
+              </w:rPr>
+              <w:t>Wireframes</w:t>
+            </w:r>
+            <w:r>
+              <w:rPr>
+                <w:noProof/>
+                <w:webHidden/>
+              </w:rPr>
+              <w:tab/>
+            </w:r>
+            <w:r>
+              <w:rPr>
+                <w:noProof/>
+                <w:webHidden/>
+              </w:rPr>
+              <w:fldChar w:fldCharType="begin"/>
+            </w:r>
+            <w:r>
+              <w:rPr>
+                <w:noProof/>
+                <w:webHidden/>
+              </w:rPr>
+              <w:instrText xml:space="preserve"> PAGEREF _Toc195533275 \h </w:instrText>
+            </w:r>
+            <w:r>
+              <w:rPr>
+                <w:noProof/>
+                <w:webHidden/>
+              </w:rPr>
+            </w:r>
+            <w:r>
+              <w:rPr>
+                <w:noProof/>
+                <w:webHidden/>
+              </w:rPr>
+              <w:fldChar w:fldCharType="separate"/>
+            </w:r>
+            <w:r>
+              <w:rPr>
+                <w:noProof/>
+                <w:webHidden/>
+              </w:rPr>
+              <w:t>19</w:t>
+            </w:r>
+            <w:r>
+              <w:rPr>
+                <w:noProof/>
+                <w:webHidden/>
+              </w:rPr>
+              <w:fldChar w:fldCharType="end"/>
+            </w:r>
+          </w:hyperlink>
+        </w:p>
+        <w:p>
+          <w:pPr>
+            <w:pStyle w:val="TDC2"/>
+            <w:tabs>
+              <w:tab w:val="right" w:leader="dot" w:pos="9628"/>
+            </w:tabs>
+            <w:rPr>
+              <w:rFonts w:asciiTheme="minorHAnsi" w:eastAsiaTheme="minorEastAsia" w:hAnsiTheme="minorHAnsi"/>
+              <w:noProof/>
+              <w:szCs w:val="24"/>
+              <w:lang w:eastAsia="es-ES"/>
+            </w:rPr>
+          </w:pPr>
+          <w:hyperlink w:anchor="_Toc195533276" w:history="1">
+            <w:r>
+              <w:rPr>
+                <w:rStyle w:val="Hipervnculo"/>
+                <w:noProof/>
+              </w:rPr>
+              <w:t>Mockups</w:t>
+            </w:r>
+            <w:r>
+              <w:rPr>
+                <w:noProof/>
+                <w:webHidden/>
+              </w:rPr>
+              <w:tab/>
+            </w:r>
+            <w:r>
+              <w:rPr>
+                <w:noProof/>
+                <w:webHidden/>
+              </w:rPr>
+              <w:fldChar w:fldCharType="begin"/>
+            </w:r>
+            <w:r>
+              <w:rPr>
+                <w:noProof/>
+                <w:webHidden/>
+              </w:rPr>
+              <w:instrText xml:space="preserve"> PAGEREF _Toc195533276 \h </w:instrText>
+            </w:r>
+            <w:r>
+              <w:rPr>
+                <w:noProof/>
+                <w:webHidden/>
+              </w:rPr>
+            </w:r>
+            <w:r>
+              <w:rPr>
+                <w:noProof/>
+                <w:webHidden/>
+              </w:rPr>
+              <w:fldChar w:fldCharType="separate"/>
+            </w:r>
+            <w:r>
+              <w:rPr>
+                <w:noProof/>
+                <w:webHidden/>
+              </w:rPr>
+              <w:t>22</w:t>
             </w:r>
             <w:r>
               <w:rPr>
@@ -3455,33 +4075,17 @@
             <w:rPr>
               <w:rFonts w:asciiTheme="minorHAnsi" w:eastAsiaTheme="minorEastAsia" w:hAnsiTheme="minorHAnsi"/>
               <w:noProof/>
-              <w:kern w:val="0"/>
-              <w:sz w:val="22"/>
+              <w:szCs w:val="24"/>
               <w:lang w:eastAsia="es-ES"/>
-              <w14:ligatures w14:val="none"/>
             </w:rPr>
           </w:pPr>
-          <w:hyperlink w:anchor="_Toc189121560" w:history="1">
+          <w:hyperlink w:anchor="_Toc195533277" w:history="1">
             <w:r>
               <w:rPr>
                 <w:rStyle w:val="Hipervnculo"/>
                 <w:noProof/>
               </w:rPr>
-              <w:t>Desarrollo d</w:t>
-            </w:r>
-            <w:r>
-              <w:rPr>
-                <w:rStyle w:val="Hipervnculo"/>
-                <w:noProof/>
-              </w:rPr>
-              <w:t>e</w:t>
-            </w:r>
-            <w:r>
-              <w:rPr>
-                <w:rStyle w:val="Hipervnculo"/>
-                <w:noProof/>
-              </w:rPr>
-              <w:t>l Proyecto</w:t>
+              <w:t>Desarrollo del Proyecto</w:t>
             </w:r>
             <w:r>
               <w:rPr>
@@ -3502,7 +4106,7 @@
                 <w:noProof/>
                 <w:webHidden/>
               </w:rPr>
-              <w:instrText xml:space="preserve"> PAGEREF _Toc189121560 \h </w:instrText>
+              <w:instrText xml:space="preserve"> PAGEREF _Toc195533277 \h </w:instrText>
             </w:r>
             <w:r>
               <w:rPr>
@@ -3522,7 +4126,7 @@
                 <w:noProof/>
                 <w:webHidden/>
               </w:rPr>
-              <w:t>15</w:t>
+              <w:t>23</w:t>
             </w:r>
             <w:r>
               <w:rPr>
@@ -3542,13 +4146,11 @@
             <w:rPr>
               <w:rFonts w:asciiTheme="minorHAnsi" w:eastAsiaTheme="minorEastAsia" w:hAnsiTheme="minorHAnsi"/>
               <w:noProof/>
-              <w:kern w:val="0"/>
-              <w:sz w:val="22"/>
+              <w:szCs w:val="24"/>
               <w:lang w:eastAsia="es-ES"/>
-              <w14:ligatures w14:val="none"/>
             </w:rPr>
           </w:pPr>
-          <w:hyperlink w:anchor="_Toc189121561" w:history="1">
+          <w:hyperlink w:anchor="_Toc195533278" w:history="1">
             <w:r>
               <w:rPr>
                 <w:rStyle w:val="Hipervnculo"/>
@@ -3575,7 +4177,7 @@
                 <w:noProof/>
                 <w:webHidden/>
               </w:rPr>
-              <w:instrText xml:space="preserve"> PAGEREF _Toc189121561 \h </w:instrText>
+              <w:instrText xml:space="preserve"> PAGEREF _Toc195533278 \h </w:instrText>
             </w:r>
             <w:r>
               <w:rPr>
@@ -3595,7 +4197,7 @@
                 <w:noProof/>
                 <w:webHidden/>
               </w:rPr>
-              <w:t>16</w:t>
+              <w:t>25</w:t>
             </w:r>
             <w:r>
               <w:rPr>
@@ -3615,13 +4217,11 @@
             <w:rPr>
               <w:rFonts w:asciiTheme="minorHAnsi" w:eastAsiaTheme="minorEastAsia" w:hAnsiTheme="minorHAnsi"/>
               <w:noProof/>
-              <w:kern w:val="0"/>
-              <w:sz w:val="22"/>
+              <w:szCs w:val="24"/>
               <w:lang w:eastAsia="es-ES"/>
-              <w14:ligatures w14:val="none"/>
             </w:rPr>
           </w:pPr>
-          <w:hyperlink w:anchor="_Toc189121562" w:history="1">
+          <w:hyperlink w:anchor="_Toc195533279" w:history="1">
             <w:r>
               <w:rPr>
                 <w:rStyle w:val="Hipervnculo"/>
@@ -3648,7 +4248,7 @@
                 <w:noProof/>
                 <w:webHidden/>
               </w:rPr>
-              <w:instrText xml:space="preserve"> PAGEREF _Toc189121562 \h </w:instrText>
+              <w:instrText xml:space="preserve"> PAGEREF _Toc195533279 \h </w:instrText>
             </w:r>
             <w:r>
               <w:rPr>
@@ -3668,7 +4268,7 @@
                 <w:noProof/>
                 <w:webHidden/>
               </w:rPr>
-              <w:t>17</w:t>
+              <w:t>26</w:t>
             </w:r>
             <w:r>
               <w:rPr>
@@ -3688,13 +4288,11 @@
             <w:rPr>
               <w:rFonts w:asciiTheme="minorHAnsi" w:eastAsiaTheme="minorEastAsia" w:hAnsiTheme="minorHAnsi"/>
               <w:noProof/>
-              <w:kern w:val="0"/>
-              <w:sz w:val="22"/>
+              <w:szCs w:val="24"/>
               <w:lang w:eastAsia="es-ES"/>
-              <w14:ligatures w14:val="none"/>
             </w:rPr>
           </w:pPr>
-          <w:hyperlink w:anchor="_Toc189121563" w:history="1">
+          <w:hyperlink w:anchor="_Toc195533280" w:history="1">
             <w:r>
               <w:rPr>
                 <w:rStyle w:val="Hipervnculo"/>
@@ -3721,7 +4319,7 @@
                 <w:noProof/>
                 <w:webHidden/>
               </w:rPr>
-              <w:instrText xml:space="preserve"> PAGEREF _Toc189121563 \h </w:instrText>
+              <w:instrText xml:space="preserve"> PAGEREF _Toc195533280 \h </w:instrText>
             </w:r>
             <w:r>
               <w:rPr>
@@ -3741,7 +4339,7 @@
                 <w:noProof/>
                 <w:webHidden/>
               </w:rPr>
-              <w:t>18</w:t>
+              <w:t>27</w:t>
             </w:r>
             <w:r>
               <w:rPr>
@@ -3761,13 +4359,11 @@
             <w:rPr>
               <w:rFonts w:asciiTheme="minorHAnsi" w:eastAsiaTheme="minorEastAsia" w:hAnsiTheme="minorHAnsi"/>
               <w:noProof/>
-              <w:kern w:val="0"/>
-              <w:sz w:val="22"/>
+              <w:szCs w:val="24"/>
               <w:lang w:eastAsia="es-ES"/>
-              <w14:ligatures w14:val="none"/>
             </w:rPr>
           </w:pPr>
-          <w:hyperlink w:anchor="_Toc189121564" w:history="1">
+          <w:hyperlink w:anchor="_Toc195533281" w:history="1">
             <w:r>
               <w:rPr>
                 <w:rStyle w:val="Hipervnculo"/>
@@ -3794,7 +4390,7 @@
                 <w:noProof/>
                 <w:webHidden/>
               </w:rPr>
-              <w:instrText xml:space="preserve"> PAGEREF _Toc189121564 \h </w:instrText>
+              <w:instrText xml:space="preserve"> PAGEREF _Toc195533281 \h </w:instrText>
             </w:r>
             <w:r>
               <w:rPr>
@@ -3814,7 +4410,7 @@
                 <w:noProof/>
                 <w:webHidden/>
               </w:rPr>
-              <w:t>19</w:t>
+              <w:t>28</w:t>
             </w:r>
             <w:r>
               <w:rPr>
@@ -3834,13 +4430,11 @@
             <w:rPr>
               <w:rFonts w:asciiTheme="minorHAnsi" w:eastAsiaTheme="minorEastAsia" w:hAnsiTheme="minorHAnsi"/>
               <w:noProof/>
-              <w:kern w:val="0"/>
-              <w:sz w:val="22"/>
+              <w:szCs w:val="24"/>
               <w:lang w:eastAsia="es-ES"/>
-              <w14:ligatures w14:val="none"/>
             </w:rPr>
           </w:pPr>
-          <w:hyperlink w:anchor="_Toc189121565" w:history="1">
+          <w:hyperlink w:anchor="_Toc195533282" w:history="1">
             <w:r>
               <w:rPr>
                 <w:rStyle w:val="Hipervnculo"/>
@@ -3867,7 +4461,7 @@
                 <w:noProof/>
                 <w:webHidden/>
               </w:rPr>
-              <w:instrText xml:space="preserve"> PAGEREF _Toc189121565 \h </w:instrText>
+              <w:instrText xml:space="preserve"> PAGEREF _Toc195533282 \h </w:instrText>
             </w:r>
             <w:r>
               <w:rPr>
@@ -3887,7 +4481,7 @@
                 <w:noProof/>
                 <w:webHidden/>
               </w:rPr>
-              <w:t>20</w:t>
+              <w:t>29</w:t>
             </w:r>
             <w:r>
               <w:rPr>
@@ -3907,13 +4501,11 @@
             <w:rPr>
               <w:rFonts w:asciiTheme="minorHAnsi" w:eastAsiaTheme="minorEastAsia" w:hAnsiTheme="minorHAnsi"/>
               <w:noProof/>
-              <w:kern w:val="0"/>
-              <w:sz w:val="22"/>
+              <w:szCs w:val="24"/>
               <w:lang w:eastAsia="es-ES"/>
-              <w14:ligatures w14:val="none"/>
             </w:rPr>
           </w:pPr>
-          <w:hyperlink w:anchor="_Toc189121566" w:history="1">
+          <w:hyperlink w:anchor="_Toc195533283" w:history="1">
             <w:r>
               <w:rPr>
                 <w:rStyle w:val="Hipervnculo"/>
@@ -3940,7 +4532,7 @@
                 <w:noProof/>
                 <w:webHidden/>
               </w:rPr>
-              <w:instrText xml:space="preserve"> PAGEREF _Toc189121566 \h </w:instrText>
+              <w:instrText xml:space="preserve"> PAGEREF _Toc195533283 \h </w:instrText>
             </w:r>
             <w:r>
               <w:rPr>
@@ -3960,7 +4552,7 @@
                 <w:noProof/>
                 <w:webHidden/>
               </w:rPr>
-              <w:t>21</w:t>
+              <w:t>30</w:t>
             </w:r>
             <w:r>
               <w:rPr>
@@ -3980,13 +4572,11 @@
             <w:rPr>
               <w:rFonts w:asciiTheme="minorHAnsi" w:eastAsiaTheme="minorEastAsia" w:hAnsiTheme="minorHAnsi"/>
               <w:noProof/>
-              <w:kern w:val="0"/>
-              <w:sz w:val="22"/>
+              <w:szCs w:val="24"/>
               <w:lang w:eastAsia="es-ES"/>
-              <w14:ligatures w14:val="none"/>
             </w:rPr>
           </w:pPr>
-          <w:hyperlink w:anchor="_Toc189121567" w:history="1">
+          <w:hyperlink w:anchor="_Toc195533284" w:history="1">
             <w:r>
               <w:rPr>
                 <w:rStyle w:val="Hipervnculo"/>
@@ -4013,7 +4603,7 @@
                 <w:noProof/>
                 <w:webHidden/>
               </w:rPr>
-              <w:instrText xml:space="preserve"> PAGEREF _Toc189121567 \h </w:instrText>
+              <w:instrText xml:space="preserve"> PAGEREF _Toc195533284 \h </w:instrText>
             </w:r>
             <w:r>
               <w:rPr>
@@ -4033,7 +4623,7 @@
                 <w:noProof/>
                 <w:webHidden/>
               </w:rPr>
-              <w:t>22</w:t>
+              <w:t>31</w:t>
             </w:r>
             <w:r>
               <w:rPr>
@@ -4087,7 +4677,7 @@
       <w:pPr>
         <w:pStyle w:val="Ttulo1"/>
       </w:pPr>
-      <w:bookmarkStart w:id="5" w:name="_Toc189121553"/>
+      <w:bookmarkStart w:id="5" w:name="_Toc195533265"/>
       <w:r>
         <w:lastRenderedPageBreak/>
         <w:t>Introducción</w:t>
@@ -4121,7 +4711,15 @@
         <w:t>trabajé</w:t>
       </w:r>
       <w:r>
-        <w:t xml:space="preserve"> con alguna plataforma de ticketing, enfrentándome a las limitaciones de herramientas que, aunque </w:t>
+        <w:t xml:space="preserve"> con alguna plataforma de </w:t>
+      </w:r>
+      <w:proofErr w:type="spellStart"/>
+      <w:r>
+        <w:t>ticketing</w:t>
+      </w:r>
+      <w:proofErr w:type="spellEnd"/>
+      <w:r>
+        <w:t xml:space="preserve">, enfrentándome a las limitaciones de herramientas que, aunque </w:t>
       </w:r>
       <w:r>
         <w:t>cumplían su función</w:t>
@@ -4224,7 +4822,7 @@
       <w:pPr>
         <w:pStyle w:val="Ttulo1"/>
       </w:pPr>
-      <w:bookmarkStart w:id="6" w:name="_Toc189121554"/>
+      <w:bookmarkStart w:id="6" w:name="_Toc195533266"/>
       <w:r>
         <w:lastRenderedPageBreak/>
         <w:t>Moti</w:t>
@@ -4321,7 +4919,7 @@
       <w:pPr>
         <w:pStyle w:val="Ttulo1"/>
       </w:pPr>
-      <w:bookmarkStart w:id="7" w:name="_Toc189121555"/>
+      <w:bookmarkStart w:id="7" w:name="_Toc195533267"/>
       <w:r>
         <w:lastRenderedPageBreak/>
         <w:t xml:space="preserve">Estado del </w:t>
@@ -4344,7 +4942,15 @@
         <w:t>Deskify</w:t>
       </w:r>
       <w:r>
-        <w:t xml:space="preserve"> no constituye una novedad en el ámbito de las aplicaciones de ticketing, pues en la actualidad existen numerosas alternativas disponibles en el mercado, tales como </w:t>
+        <w:t xml:space="preserve"> no constituye una novedad en el ámbito de las aplicaciones de </w:t>
+      </w:r>
+      <w:proofErr w:type="spellStart"/>
+      <w:r>
+        <w:t>ticketing</w:t>
+      </w:r>
+      <w:proofErr w:type="spellEnd"/>
+      <w:r>
+        <w:t xml:space="preserve">, pues en la actualidad existen numerosas alternativas disponibles en el mercado, tales como </w:t>
       </w:r>
       <w:proofErr w:type="spellStart"/>
       <w:r>
@@ -4679,7 +5285,7 @@
       <w:pPr>
         <w:pStyle w:val="Ttulo1"/>
       </w:pPr>
-      <w:bookmarkStart w:id="8" w:name="_Toc189121556"/>
+      <w:bookmarkStart w:id="8" w:name="_Toc195533268"/>
       <w:r>
         <w:lastRenderedPageBreak/>
         <w:t xml:space="preserve">Caso de </w:t>
@@ -4703,7 +5309,7 @@
           </w14:textFill>
         </w:rPr>
       </w:pPr>
-      <w:bookmarkStart w:id="9" w:name="_Toc189121557"/>
+      <w:bookmarkStart w:id="9" w:name="_Toc195533269"/>
       <w:r>
         <w:t>Implementación de tickets por correo electrónico</w:t>
       </w:r>
@@ -5265,7 +5871,7 @@
       <w:pPr>
         <w:pStyle w:val="Ttulo1"/>
       </w:pPr>
-      <w:bookmarkStart w:id="10" w:name="_Toc189121558"/>
+      <w:bookmarkStart w:id="10" w:name="_Toc195533270"/>
       <w:r>
         <w:lastRenderedPageBreak/>
         <w:t>Diagrama</w:t>
@@ -5277,29 +5883,283 @@
     </w:p>
     <w:p>
       <w:pPr>
+        <w:pStyle w:val="Ttulo2"/>
+      </w:pPr>
+      <w:bookmarkStart w:id="11" w:name="_Toc195533271"/>
+      <w:r>
+        <w:t>Entidad-Relación</w:t>
+      </w:r>
+      <w:bookmarkEnd w:id="11"/>
+    </w:p>
+    <w:p/>
+    <w:p>
+      <w:r>
+        <w:rPr>
+          <w:noProof/>
+        </w:rPr>
+        <w:drawing>
+          <wp:anchor distT="0" distB="0" distL="114300" distR="114300" simplePos="0" relativeHeight="251669504" behindDoc="0" locked="0" layoutInCell="1" allowOverlap="1" wp14:anchorId="7260D349" wp14:editId="50D6ACDB">
+            <wp:simplePos x="0" y="0"/>
+            <wp:positionH relativeFrom="column">
+              <wp:posOffset>3175</wp:posOffset>
+            </wp:positionH>
+            <wp:positionV relativeFrom="paragraph">
+              <wp:posOffset>1162697</wp:posOffset>
+            </wp:positionV>
+            <wp:extent cx="6148014" cy="3235338"/>
+            <wp:effectExtent l="0" t="0" r="5715" b="3175"/>
+            <wp:wrapSquare wrapText="bothSides"/>
+            <wp:docPr id="378955946" name="Imagen 5"/>
+            <wp:cNvGraphicFramePr>
+              <a:graphicFrameLocks xmlns:a="http://schemas.openxmlformats.org/drawingml/2006/main" noChangeAspect="1"/>
+            </wp:cNvGraphicFramePr>
+            <a:graphic xmlns:a="http://schemas.openxmlformats.org/drawingml/2006/main">
+              <a:graphicData uri="http://schemas.openxmlformats.org/drawingml/2006/picture">
+                <pic:pic xmlns:pic="http://schemas.openxmlformats.org/drawingml/2006/picture">
+                  <pic:nvPicPr>
+                    <pic:cNvPr id="0" name="Picture 2"/>
+                    <pic:cNvPicPr>
+                      <a:picLocks noChangeAspect="1" noChangeArrowheads="1"/>
+                    </pic:cNvPicPr>
+                  </pic:nvPicPr>
+                  <pic:blipFill rotWithShape="1">
+                    <a:blip r:embed="rId11" cstate="print">
+                      <a:extLst>
+                        <a:ext uri="{28A0092B-C50C-407E-A947-70E740481C1C}">
+                          <a14:useLocalDpi xmlns:a14="http://schemas.microsoft.com/office/drawing/2010/main" val="0"/>
+                        </a:ext>
+                      </a:extLst>
+                    </a:blip>
+                    <a:srcRect l="3516" t="8282" r="4681" b="14899"/>
+                    <a:stretch/>
+                  </pic:blipFill>
+                  <pic:spPr bwMode="auto">
+                    <a:xfrm>
+                      <a:off x="0" y="0"/>
+                      <a:ext cx="6148014" cy="3235338"/>
+                    </a:xfrm>
+                    <a:prstGeom prst="rect">
+                      <a:avLst/>
+                    </a:prstGeom>
+                    <a:noFill/>
+                    <a:ln>
+                      <a:noFill/>
+                    </a:ln>
+                    <a:extLst>
+                      <a:ext uri="{53640926-AAD7-44D8-BBD7-CCE9431645EC}">
+                        <a14:shadowObscured xmlns:a14="http://schemas.microsoft.com/office/drawing/2010/main"/>
+                      </a:ext>
+                    </a:extLst>
+                  </pic:spPr>
+                </pic:pic>
+              </a:graphicData>
+            </a:graphic>
+            <wp14:sizeRelH relativeFrom="page">
+              <wp14:pctWidth>0</wp14:pctWidth>
+            </wp14:sizeRelH>
+            <wp14:sizeRelV relativeFrom="page">
+              <wp14:pctHeight>0</wp14:pctHeight>
+            </wp14:sizeRelV>
+          </wp:anchor>
+        </w:drawing>
+      </w:r>
+      <w:r>
+        <w:t xml:space="preserve">En primer lugar, se presenta el diagrama de entidad/relación. Este </w:t>
+      </w:r>
+      <w:r>
+        <w:t xml:space="preserve">diagrama representa la estructura de la base de datos diseñada para </w:t>
+      </w:r>
+      <w:r>
+        <w:rPr>
+          <w:rFonts w:ascii="Roboto" w:hAnsi="Roboto"/>
+        </w:rPr>
+        <w:t>Deskify</w:t>
+      </w:r>
+      <w:r>
+        <w:t xml:space="preserve">. </w:t>
+      </w:r>
+      <w:r>
+        <w:t>El objetivo de esta base de datos es organizar la información relacionada con los usuarios, los roles que desempeñan dentro del sistema, los tickets de soporte generados, su estado y evolución, así como los planes de suscripción asociados a cada usuario.</w:t>
+      </w:r>
+      <w:r>
+        <w:t xml:space="preserve"> </w:t>
+      </w:r>
+    </w:p>
+    <w:p>
+      <w:pPr>
+        <w:pStyle w:val="Ttulo2"/>
+      </w:pPr>
+    </w:p>
+    <w:p>
+      <w:r>
+        <w:t xml:space="preserve">Para comprender en profundidad la estructura de la base de datos de </w:t>
+      </w:r>
+      <w:r>
+        <w:rPr>
+          <w:rFonts w:ascii="Roboto" w:hAnsi="Roboto"/>
+        </w:rPr>
+        <w:t>Deskify</w:t>
+      </w:r>
+      <w:r>
+        <w:t>, es necesario analizar cómo se organizan las distintas entidades que la componen y las relaciones que existen entre ellas. Esta base de datos ha sido diseñada siguiendo principios de normalización y claridad estructural, con el objetivo de garantizar un almacenamiento eficiente, coherente y fácilmente escalable.</w:t>
+      </w:r>
+    </w:p>
+    <w:p>
+      <w:r>
+        <w:t>A continuación, se detallan las principales tablas del sistema, su propósito dentro del modelo de datos y cómo interactúan entre sí para dar soporte a las funcionalidades clave de la plataforma</w:t>
+      </w:r>
+      <w:r>
+        <w:t>:</w:t>
+      </w:r>
+    </w:p>
+    <w:p>
+      <w:pPr>
+        <w:pStyle w:val="Prrafodelista"/>
+        <w:numPr>
+          <w:ilvl w:val="0"/>
+          <w:numId w:val="42"/>
+        </w:numPr>
+      </w:pPr>
+      <w:r>
+        <w:rPr>
+          <w:u w:val="single"/>
+        </w:rPr>
+        <w:t>Usuario</w:t>
+      </w:r>
+      <w:r>
+        <w:t>: Esta tabla almacena la información básica de los usuarios registrados, como nombre, correo electrónico</w:t>
+      </w:r>
+      <w:r>
+        <w:t xml:space="preserve">, </w:t>
+      </w:r>
+      <w:r>
+        <w:t>contraseña</w:t>
+      </w:r>
+      <w:r>
+        <w:t>, rol, foto y fechas de creación y actualización.</w:t>
+      </w:r>
+    </w:p>
+    <w:p>
+      <w:pPr>
+        <w:pStyle w:val="Prrafodelista"/>
+        <w:numPr>
+          <w:ilvl w:val="0"/>
+          <w:numId w:val="42"/>
+        </w:numPr>
+      </w:pPr>
+      <w:r>
+        <w:rPr>
+          <w:u w:val="single"/>
+        </w:rPr>
+        <w:t>Rol</w:t>
+      </w:r>
+      <w:r>
+        <w:t>: Define los diferentes tipos de roles en la plataforma (</w:t>
+      </w:r>
+      <w:proofErr w:type="spellStart"/>
+      <w:r>
+        <w:t>admin</w:t>
+      </w:r>
+      <w:proofErr w:type="spellEnd"/>
+      <w:r>
+        <w:t>, supervisor, manager, agente, usuario). Un usuario puede tener un único rol asignado.</w:t>
+      </w:r>
+    </w:p>
+    <w:p>
+      <w:pPr>
+        <w:pStyle w:val="Prrafodelista"/>
+        <w:numPr>
+          <w:ilvl w:val="0"/>
+          <w:numId w:val="42"/>
+        </w:numPr>
+      </w:pPr>
+      <w:r>
+        <w:rPr>
+          <w:u w:val="single"/>
+        </w:rPr>
+        <w:t>Ticket</w:t>
+      </w:r>
+      <w:r>
+        <w:t>: Representa las solicitudes de soporte realizadas por los usuarios. Cada ticket tiene un título, descripción, fecha de creación, estado, prioridad y está asociado a un usuario.</w:t>
+      </w:r>
+    </w:p>
+    <w:p>
+      <w:pPr>
+        <w:pStyle w:val="Prrafodelista"/>
+        <w:numPr>
+          <w:ilvl w:val="0"/>
+          <w:numId w:val="42"/>
+        </w:numPr>
+      </w:pPr>
+      <w:r>
+        <w:rPr>
+          <w:u w:val="single"/>
+        </w:rPr>
+        <w:t>Estado</w:t>
+      </w:r>
+      <w:r>
+        <w:t>: Tabla que define los posibles estados de un ticket (abierto, en proceso, cerrado, esperando respuesta, etc.).</w:t>
+      </w:r>
+    </w:p>
+    <w:p>
+      <w:pPr>
+        <w:pStyle w:val="Prrafodelista"/>
+        <w:numPr>
+          <w:ilvl w:val="0"/>
+          <w:numId w:val="42"/>
+        </w:numPr>
+      </w:pPr>
+      <w:r>
+        <w:rPr>
+          <w:u w:val="single"/>
+        </w:rPr>
+        <w:lastRenderedPageBreak/>
+        <w:t>Suscripción</w:t>
+      </w:r>
+      <w:r>
+        <w:t>: Permite llevar un historial de los planes que ha tenido un usuario. Cada entrada incluye la fecha de inicio, fecha de finalización, y el tipo de plan.</w:t>
+      </w:r>
+    </w:p>
+    <w:p>
+      <w:pPr>
+        <w:pStyle w:val="Prrafodelista"/>
+        <w:numPr>
+          <w:ilvl w:val="0"/>
+          <w:numId w:val="42"/>
+        </w:numPr>
+      </w:pPr>
+      <w:r>
+        <w:rPr>
+          <w:u w:val="single"/>
+        </w:rPr>
+        <w:t>Plan</w:t>
+      </w:r>
+      <w:r>
+        <w:t>: Define los diferentes tipos de planes disponibles (gratuito, profesional, empresarial, etc.) con sus respectivas características.</w:t>
+      </w:r>
+    </w:p>
+    <w:p>
+      <w:r>
+        <w:t>Con el objetivo de garantizar la escalabilidad del sistema y facilitar la gestión de posibles cambios futuros, se optó por no utilizar enumeraciones en campos como estado, prioridad, categoría, planes, roles y permisos. En su lugar, se implementaron tablas específicas para cada uno de estos elementos. Esta decisión permite una mayor flexibilidad a la hora de añadir, modificar o eliminar valores sin necesidad de modificar el código fuente, lo que favorece el mantenimiento y evolución del sistema a largo plazo.</w:t>
+      </w:r>
+      <w:r>
+        <w:br w:type="page"/>
+      </w:r>
+    </w:p>
+    <w:p>
+      <w:pPr>
         <w:jc w:val="left"/>
-        <w:rPr>
-          <w:rFonts w:eastAsiaTheme="majorEastAsia" w:cstheme="majorBidi"/>
-          <w:b/>
-          <w:color w:val="01C883"/>
-          <w:sz w:val="36"/>
-          <w:szCs w:val="32"/>
-        </w:rPr>
-      </w:pPr>
-      <w:r>
-        <w:br w:type="page"/>
-      </w:r>
+      </w:pPr>
     </w:p>
     <w:p>
       <w:pPr>
         <w:pStyle w:val="Ttulo1"/>
       </w:pPr>
-      <w:bookmarkStart w:id="11" w:name="_Toc189121559"/>
-      <w:r>
-        <w:lastRenderedPageBreak/>
+      <w:bookmarkStart w:id="12" w:name="_Toc195533272"/>
+      <w:r>
         <w:t>Diseño</w:t>
       </w:r>
-      <w:bookmarkEnd w:id="11"/>
+      <w:bookmarkEnd w:id="12"/>
     </w:p>
     <w:p/>
     <w:p>
@@ -5450,7 +6310,7 @@
                     </pic:cNvPicPr>
                   </pic:nvPicPr>
                   <pic:blipFill rotWithShape="1">
-                    <a:blip r:embed="rId11" cstate="print">
+                    <a:blip r:embed="rId12" cstate="print">
                       <a:extLst>
                         <a:ext uri="{28A0092B-C50C-407E-A947-70E740481C1C}">
                           <a14:useLocalDpi xmlns:a14="http://schemas.microsoft.com/office/drawing/2010/main" val="0"/>
@@ -5498,101 +6358,1755 @@
       </w:r>
     </w:p>
     <w:p>
+      <w:pPr>
+        <w:pStyle w:val="Ttulo2"/>
+      </w:pPr>
+      <w:bookmarkStart w:id="13" w:name="_Toc195533273"/>
+      <w:r>
+        <w:lastRenderedPageBreak/>
+        <w:t>Guía de estilos</w:t>
+      </w:r>
+      <w:bookmarkEnd w:id="13"/>
+    </w:p>
+    <w:p/>
+    <w:p>
+      <w:r>
+        <w:rPr>
+          <w:noProof/>
+        </w:rPr>
+        <w:drawing>
+          <wp:anchor distT="0" distB="0" distL="114300" distR="114300" simplePos="0" relativeHeight="251670528" behindDoc="0" locked="0" layoutInCell="1" allowOverlap="1" wp14:anchorId="61952E89" wp14:editId="71AEBA6E">
+            <wp:simplePos x="0" y="0"/>
+            <wp:positionH relativeFrom="column">
+              <wp:posOffset>-142240</wp:posOffset>
+            </wp:positionH>
+            <wp:positionV relativeFrom="paragraph">
+              <wp:posOffset>981926</wp:posOffset>
+            </wp:positionV>
+            <wp:extent cx="6481445" cy="7737475"/>
+            <wp:effectExtent l="0" t="0" r="0" b="0"/>
+            <wp:wrapTopAndBottom/>
+            <wp:docPr id="741007801" name="Imagen 7"/>
+            <wp:cNvGraphicFramePr>
+              <a:graphicFrameLocks xmlns:a="http://schemas.openxmlformats.org/drawingml/2006/main" noChangeAspect="1"/>
+            </wp:cNvGraphicFramePr>
+            <a:graphic xmlns:a="http://schemas.openxmlformats.org/drawingml/2006/main">
+              <a:graphicData uri="http://schemas.openxmlformats.org/drawingml/2006/picture">
+                <pic:pic xmlns:pic="http://schemas.openxmlformats.org/drawingml/2006/picture">
+                  <pic:nvPicPr>
+                    <pic:cNvPr id="0" name="Picture 4"/>
+                    <pic:cNvPicPr>
+                      <a:picLocks noChangeAspect="1" noChangeArrowheads="1"/>
+                    </pic:cNvPicPr>
+                  </pic:nvPicPr>
+                  <pic:blipFill rotWithShape="1">
+                    <a:blip r:embed="rId13" cstate="print">
+                      <a:extLst>
+                        <a:ext uri="{28A0092B-C50C-407E-A947-70E740481C1C}">
+                          <a14:useLocalDpi xmlns:a14="http://schemas.microsoft.com/office/drawing/2010/main" val="0"/>
+                        </a:ext>
+                      </a:extLst>
+                    </a:blip>
+                    <a:srcRect l="4378" t="1801" r="4660" b="5359"/>
+                    <a:stretch/>
+                  </pic:blipFill>
+                  <pic:spPr bwMode="auto">
+                    <a:xfrm>
+                      <a:off x="0" y="0"/>
+                      <a:ext cx="6481445" cy="7737475"/>
+                    </a:xfrm>
+                    <a:prstGeom prst="rect">
+                      <a:avLst/>
+                    </a:prstGeom>
+                    <a:noFill/>
+                    <a:ln>
+                      <a:noFill/>
+                    </a:ln>
+                    <a:extLst>
+                      <a:ext uri="{53640926-AAD7-44D8-BBD7-CCE9431645EC}">
+                        <a14:shadowObscured xmlns:a14="http://schemas.microsoft.com/office/drawing/2010/main"/>
+                      </a:ext>
+                    </a:extLst>
+                  </pic:spPr>
+                </pic:pic>
+              </a:graphicData>
+            </a:graphic>
+            <wp14:sizeRelH relativeFrom="margin">
+              <wp14:pctWidth>0</wp14:pctWidth>
+            </wp14:sizeRelH>
+            <wp14:sizeRelV relativeFrom="margin">
+              <wp14:pctHeight>0</wp14:pctHeight>
+            </wp14:sizeRelV>
+          </wp:anchor>
+        </w:drawing>
+      </w:r>
+      <w:r>
+        <w:t>Tras establecer el logotipo de la marca, el siguiente paso consistió en definir su identidad visual a través de una guía de estilos. Para ello, se tomó como punto de partida la paleta de colores original, identificando y documentando los códigos de color que conforman la base estética de la marca.</w:t>
+      </w:r>
       <w:r>
         <w:br w:type="page"/>
       </w:r>
     </w:p>
     <w:p>
+      <w:r>
+        <w:lastRenderedPageBreak/>
+        <w:t>Tal y como se muestra en la guía, se pueden distinguir claramente las diferentes secciones que la componen. En primer lugar, se presenta el menú de navegación de la web, diseñado con un efecto de cristal translúcido que aporta un estilo minimalista y moderno a la interfaz.</w:t>
+      </w:r>
+    </w:p>
+    <w:p>
+      <w:r>
+        <w:t>A continuación, se expone la paleta de colores definida para el sitio</w:t>
+      </w:r>
+      <w:r>
+        <w:t xml:space="preserve"> separada por tonalidades y </w:t>
+      </w:r>
+      <w:r>
+        <w:t>acompañada de una breve explicación sobre la elección de los tonos utilizados.</w:t>
+      </w:r>
+      <w:r>
+        <w:t xml:space="preserve"> </w:t>
+      </w:r>
+      <w:r>
+        <w:t>A la derecha, se encuentra el logotipo principal previamente mencionado, junto con sus variantes y tamaños establecidos. Justo debajo, se muestra nuevamente el logotipo, esta vez acompañado del nombre de la marca, también con sus diferentes versiones y dimensiones correspondientes.</w:t>
+      </w:r>
+      <w:r>
+        <w:t xml:space="preserve"> </w:t>
+      </w:r>
+    </w:p>
+    <w:p>
+      <w:r>
+        <w:t>Otro apartado destacable es el de tipografía y tamaños de fuente, donde se especifica la fuente principal utilizada en la web, así como los distintos estilos tipográficos que se aplican. Se incluyen los encabezados desde H1 hasta H5, seis niveles de peso tipográfico para ofrecer versatilidad en el diseño, y una muestra representativa de los párrafos tal y como se visualizarán en la página. Además, se incorpora una demostración del elemento &lt;</w:t>
+      </w:r>
+      <w:proofErr w:type="spellStart"/>
+      <w:r>
+        <w:t>hr</w:t>
+      </w:r>
+      <w:proofErr w:type="spellEnd"/>
+      <w:r>
+        <w:t>&gt;, utilizado como separador visual a lo largo del sitio.</w:t>
+      </w:r>
+    </w:p>
+    <w:p>
+      <w:r>
+        <w:t>También se incluye el apartado correspondiente a los botones, en el que se detallan los cuatro tipos de botones presentes en la web o aplicación. Cada uno de ellos se presenta con una demostración visual de su comportamiento, tanto en su estado normal como al pasar el cursor por encima (</w:t>
+      </w:r>
+      <w:proofErr w:type="spellStart"/>
+      <w:r>
+        <w:t>hover</w:t>
+      </w:r>
+      <w:proofErr w:type="spellEnd"/>
+      <w:r>
+        <w:t>). Además, se especifican sus características particulares, como el estilo, color</w:t>
+      </w:r>
+      <w:r>
+        <w:t>,</w:t>
+      </w:r>
+      <w:r>
+        <w:t xml:space="preserve"> tamaño</w:t>
+      </w:r>
+      <w:r>
+        <w:t xml:space="preserve"> y sombra</w:t>
+      </w:r>
+      <w:r>
+        <w:t>.</w:t>
+      </w:r>
+    </w:p>
+    <w:p>
+      <w:r>
+        <w:t>Por último, se encuentra la sección dedicada a los formularios, un elemento fundamental en la interacción del usuario con la plataforma. En esta área se incluyen tanto el formulario de registro como el de inicio de sesión, diseñados para ser intuitivos, accesibles y coherentes con la identidad visual del proyecto.</w:t>
+      </w:r>
+    </w:p>
+    <w:p>
+      <w:r>
+        <w:t>El formulario de registro requiere la cumplimentación de los siguientes campos: nombre, correo electrónico y contraseña. Se ha puesto especial atención en la validación de datos, por lo que también se muestra una demostración visual del comportamiento del formulario ante errores, como puede ser el caso de campos incompletos, indicando al usuario de forma clara qué debe corregir.</w:t>
+      </w:r>
+    </w:p>
+    <w:p/>
+    <w:p>
+      <w:pPr>
+        <w:jc w:val="left"/>
+        <w:rPr>
+          <w:rFonts w:ascii="Roboto" w:eastAsiaTheme="majorEastAsia" w:hAnsi="Roboto" w:cstheme="majorBidi"/>
+          <w:color w:val="00E17D"/>
+          <w:sz w:val="28"/>
+          <w:szCs w:val="26"/>
+          <w14:textFill>
+            <w14:gradFill>
+              <w14:gsLst>
+                <w14:gs w14:pos="0">
+                  <w14:srgbClr w14:val="00E17D">
+                    <w14:shade w14:val="30000"/>
+                    <w14:satMod w14:val="115000"/>
+                  </w14:srgbClr>
+                </w14:gs>
+                <w14:gs w14:pos="50000">
+                  <w14:srgbClr w14:val="00E17D">
+                    <w14:shade w14:val="67500"/>
+                    <w14:satMod w14:val="115000"/>
+                  </w14:srgbClr>
+                </w14:gs>
+                <w14:gs w14:pos="100000">
+                  <w14:srgbClr w14:val="00E17D">
+                    <w14:shade w14:val="100000"/>
+                    <w14:satMod w14:val="115000"/>
+                  </w14:srgbClr>
+                </w14:gs>
+              </w14:gsLst>
+              <w14:lin w14:ang="8100000" w14:scaled="0"/>
+            </w14:gradFill>
+          </w14:textFill>
+        </w:rPr>
+      </w:pPr>
+      <w:r>
+        <w:br w:type="page"/>
+      </w:r>
+    </w:p>
+    <w:p>
+      <w:pPr>
+        <w:pStyle w:val="Ttulo2"/>
+      </w:pPr>
+      <w:bookmarkStart w:id="14" w:name="_Toc195533274"/>
+      <w:proofErr w:type="spellStart"/>
+      <w:r>
+        <w:lastRenderedPageBreak/>
+        <w:t>MoodBoard</w:t>
+      </w:r>
+      <w:bookmarkEnd w:id="14"/>
+      <w:proofErr w:type="spellEnd"/>
+    </w:p>
+    <w:p/>
+    <w:p>
+      <w:r>
+        <w:t xml:space="preserve">El </w:t>
+      </w:r>
+      <w:proofErr w:type="spellStart"/>
+      <w:r>
+        <w:rPr>
+          <w:i/>
+          <w:iCs/>
+        </w:rPr>
+        <w:t>moodboard</w:t>
+      </w:r>
+      <w:proofErr w:type="spellEnd"/>
+      <w:r>
+        <w:t xml:space="preserve"> presentado a continuación sirve como punto de partida visual e inspiración para la creación de la identidad estética de la plataforma. Junto con la guía de estilos, establece las bases conceptuales sobre las que se construirá la estructura y el diseño de la futura web. A través de una cuidadosa selección de imágenes, colores, tipografías y elementos visuales, se busca transmitir la esencia minimalista, moderna y funcional de </w:t>
+      </w:r>
+      <w:r>
+        <w:rPr>
+          <w:rFonts w:ascii="Roboto" w:hAnsi="Roboto"/>
+        </w:rPr>
+        <w:t>Deskify</w:t>
+      </w:r>
+      <w:r>
+        <w:t>, garantizando una experiencia coherente, atractiva y centrada en el usuario desde sus primeras fases de desarrollo.</w:t>
+      </w:r>
+    </w:p>
+    <w:p>
+      <w:r>
+        <w:rPr>
+          <w:noProof/>
+        </w:rPr>
+        <w:drawing>
+          <wp:anchor distT="0" distB="0" distL="114300" distR="114300" simplePos="0" relativeHeight="251671552" behindDoc="0" locked="0" layoutInCell="1" allowOverlap="1" wp14:anchorId="0B41C486" wp14:editId="694C0854">
+            <wp:simplePos x="0" y="0"/>
+            <wp:positionH relativeFrom="column">
+              <wp:posOffset>2828290</wp:posOffset>
+            </wp:positionH>
+            <wp:positionV relativeFrom="paragraph">
+              <wp:posOffset>65368</wp:posOffset>
+            </wp:positionV>
+            <wp:extent cx="3482975" cy="5390515"/>
+            <wp:effectExtent l="0" t="0" r="3175" b="635"/>
+            <wp:wrapSquare wrapText="bothSides"/>
+            <wp:docPr id="1857329885" name="Imagen 8"/>
+            <wp:cNvGraphicFramePr>
+              <a:graphicFrameLocks xmlns:a="http://schemas.openxmlformats.org/drawingml/2006/main" noChangeAspect="1"/>
+            </wp:cNvGraphicFramePr>
+            <a:graphic xmlns:a="http://schemas.openxmlformats.org/drawingml/2006/main">
+              <a:graphicData uri="http://schemas.openxmlformats.org/drawingml/2006/picture">
+                <pic:pic xmlns:pic="http://schemas.openxmlformats.org/drawingml/2006/picture">
+                  <pic:nvPicPr>
+                    <pic:cNvPr id="0" name="Picture 5"/>
+                    <pic:cNvPicPr>
+                      <a:picLocks noChangeAspect="1" noChangeArrowheads="1"/>
+                    </pic:cNvPicPr>
+                  </pic:nvPicPr>
+                  <pic:blipFill rotWithShape="1">
+                    <a:blip r:embed="rId14" cstate="print">
+                      <a:extLst>
+                        <a:ext uri="{28A0092B-C50C-407E-A947-70E740481C1C}">
+                          <a14:useLocalDpi xmlns:a14="http://schemas.microsoft.com/office/drawing/2010/main" val="0"/>
+                        </a:ext>
+                      </a:extLst>
+                    </a:blip>
+                    <a:srcRect l="7732" t="5316" r="7978" b="1927"/>
+                    <a:stretch/>
+                  </pic:blipFill>
+                  <pic:spPr bwMode="auto">
+                    <a:xfrm>
+                      <a:off x="0" y="0"/>
+                      <a:ext cx="3482975" cy="5390515"/>
+                    </a:xfrm>
+                    <a:prstGeom prst="rect">
+                      <a:avLst/>
+                    </a:prstGeom>
+                    <a:noFill/>
+                    <a:ln>
+                      <a:noFill/>
+                    </a:ln>
+                    <a:extLst>
+                      <a:ext uri="{53640926-AAD7-44D8-BBD7-CCE9431645EC}">
+                        <a14:shadowObscured xmlns:a14="http://schemas.microsoft.com/office/drawing/2010/main"/>
+                      </a:ext>
+                    </a:extLst>
+                  </pic:spPr>
+                </pic:pic>
+              </a:graphicData>
+            </a:graphic>
+            <wp14:sizeRelH relativeFrom="margin">
+              <wp14:pctWidth>0</wp14:pctWidth>
+            </wp14:sizeRelH>
+            <wp14:sizeRelV relativeFrom="margin">
+              <wp14:pctHeight>0</wp14:pctHeight>
+            </wp14:sizeRelV>
+          </wp:anchor>
+        </w:drawing>
+      </w:r>
+      <w:r>
+        <w:t xml:space="preserve">El </w:t>
+      </w:r>
+      <w:proofErr w:type="spellStart"/>
+      <w:r>
+        <w:rPr>
+          <w:i/>
+          <w:iCs/>
+        </w:rPr>
+        <w:t>moodboard</w:t>
+      </w:r>
+      <w:proofErr w:type="spellEnd"/>
+      <w:r>
+        <w:t xml:space="preserve"> de </w:t>
+      </w:r>
+      <w:r>
+        <w:rPr>
+          <w:rFonts w:ascii="Roboto" w:hAnsi="Roboto"/>
+        </w:rPr>
+        <w:t>Deskify</w:t>
+      </w:r>
+      <w:r>
+        <w:t xml:space="preserve"> ha sido diseñado para transmitir de manera coherente la identidad y el estilo que se desean transmitir a través de la plataforma. En la parte superior se encuentran tres degradados principales que se han utilizado de forma recurrente a lo largo del proyecto y actúan como un elemento distintivo de la marca. Estos degradados no solo aportan dinamismo visual, sino que también refuerzan la identidad moderna y tecnológica de la página web.</w:t>
+      </w:r>
+    </w:p>
+    <w:p>
+      <w:r>
+        <w:t xml:space="preserve">La base del </w:t>
+      </w:r>
+      <w:proofErr w:type="spellStart"/>
+      <w:r>
+        <w:rPr>
+          <w:i/>
+          <w:iCs/>
+        </w:rPr>
+        <w:t>moodboard</w:t>
+      </w:r>
+      <w:proofErr w:type="spellEnd"/>
+      <w:r>
+        <w:t xml:space="preserve"> está compuesta por una serie de seis imágenes dispuestas verticalmente, cada una acompañada de un degradado que armoniza con la paleta cromática del proyecto, la cual se muestra claramente a la derecha mediante seis tonos principales. Esta combinación visual refleja la intención de crear una estética limpia, coherente y unificada. En el centro, se sitúa el logotipo de Deskify, actuando como sello de identidad y punto focal del </w:t>
+      </w:r>
+      <w:proofErr w:type="spellStart"/>
+      <w:r>
+        <w:rPr>
+          <w:i/>
+          <w:iCs/>
+        </w:rPr>
+        <w:t>moodboard</w:t>
+      </w:r>
+      <w:proofErr w:type="spellEnd"/>
+      <w:r>
+        <w:t>, consolidando así la conexión entre la inspiración visual y la marca.</w:t>
+      </w:r>
+    </w:p>
+    <w:p>
+      <w:pPr>
+        <w:jc w:val="left"/>
+        <w:rPr>
+          <w:rFonts w:ascii="Roboto" w:eastAsiaTheme="majorEastAsia" w:hAnsi="Roboto" w:cstheme="majorBidi"/>
+          <w:color w:val="00E17D"/>
+          <w:sz w:val="28"/>
+          <w:szCs w:val="26"/>
+          <w14:textFill>
+            <w14:gradFill>
+              <w14:gsLst>
+                <w14:gs w14:pos="0">
+                  <w14:srgbClr w14:val="00E17D">
+                    <w14:shade w14:val="30000"/>
+                    <w14:satMod w14:val="115000"/>
+                  </w14:srgbClr>
+                </w14:gs>
+                <w14:gs w14:pos="50000">
+                  <w14:srgbClr w14:val="00E17D">
+                    <w14:shade w14:val="67500"/>
+                    <w14:satMod w14:val="115000"/>
+                  </w14:srgbClr>
+                </w14:gs>
+                <w14:gs w14:pos="100000">
+                  <w14:srgbClr w14:val="00E17D">
+                    <w14:shade w14:val="100000"/>
+                    <w14:satMod w14:val="115000"/>
+                  </w14:srgbClr>
+                </w14:gs>
+              </w14:gsLst>
+              <w14:lin w14:ang="8100000" w14:scaled="0"/>
+            </w14:gradFill>
+          </w14:textFill>
+        </w:rPr>
+      </w:pPr>
+      <w:r>
+        <w:br w:type="page"/>
+      </w:r>
+    </w:p>
+    <w:p>
+      <w:pPr>
+        <w:pStyle w:val="Ttulo2"/>
+      </w:pPr>
+      <w:bookmarkStart w:id="15" w:name="_Toc195533275"/>
+      <w:proofErr w:type="spellStart"/>
+      <w:r>
+        <w:lastRenderedPageBreak/>
+        <w:t>Wireframes</w:t>
+      </w:r>
+      <w:bookmarkEnd w:id="15"/>
+      <w:proofErr w:type="spellEnd"/>
+    </w:p>
+    <w:p>
+      <w:pPr>
+        <w:pStyle w:val="Ttulo2"/>
+      </w:pPr>
+    </w:p>
+    <w:p>
+      <w:r>
+        <w:t xml:space="preserve">Los </w:t>
+      </w:r>
+      <w:proofErr w:type="spellStart"/>
+      <w:r>
+        <w:rPr>
+          <w:i/>
+          <w:iCs/>
+        </w:rPr>
+        <w:t>wireframes</w:t>
+      </w:r>
+      <w:proofErr w:type="spellEnd"/>
+      <w:r>
+        <w:t xml:space="preserve"> presentados a continuación constituyen la primera aproximación visual a la estructura y distribución de contenidos de </w:t>
+      </w:r>
+      <w:r>
+        <w:rPr>
+          <w:i/>
+          <w:iCs/>
+        </w:rPr>
+        <w:t>Deskify</w:t>
+      </w:r>
+      <w:r>
+        <w:t xml:space="preserve">. Su principal objetivo es definir de forma clara y ordenada la jerarquía de la información, así como la disposición de los elementos clave en la interfaz, sin entrar aún en detalles de diseño visual. </w:t>
+      </w:r>
+    </w:p>
+    <w:p>
+      <w:pPr>
+        <w:pStyle w:val="Sinespaciado"/>
+      </w:pPr>
+      <w:r>
+        <w:t xml:space="preserve">Debido a la cantidad de </w:t>
+      </w:r>
+      <w:proofErr w:type="spellStart"/>
+      <w:r>
+        <w:rPr>
+          <w:i/>
+          <w:iCs/>
+        </w:rPr>
+        <w:t>wireframes</w:t>
+      </w:r>
+      <w:proofErr w:type="spellEnd"/>
+      <w:r>
+        <w:t xml:space="preserve"> desarrollados para este proyecto, y con el fin de mantener una presentación clara y organizada, se ha optado por separarlos en dos secciones diferenciadas: una correspondiente a la versión web y otra a la versión aplicación. </w:t>
+      </w:r>
+    </w:p>
+    <w:p>
+      <w:pPr>
+        <w:pStyle w:val="Ttulo3"/>
+      </w:pPr>
+      <w:r>
+        <w:rPr>
+          <w:noProof/>
+        </w:rPr>
+        <w:drawing>
+          <wp:anchor distT="0" distB="0" distL="114300" distR="114300" simplePos="0" relativeHeight="251674624" behindDoc="1" locked="0" layoutInCell="1" allowOverlap="1" wp14:anchorId="63422E81" wp14:editId="3701F93D">
+            <wp:simplePos x="0" y="0"/>
+            <wp:positionH relativeFrom="column">
+              <wp:posOffset>2128844</wp:posOffset>
+            </wp:positionH>
+            <wp:positionV relativeFrom="page">
+              <wp:posOffset>3121552</wp:posOffset>
+            </wp:positionV>
+            <wp:extent cx="1872615" cy="7286625"/>
+            <wp:effectExtent l="93345" t="897255" r="125730" b="906780"/>
+            <wp:wrapTight wrapText="bothSides">
+              <wp:wrapPolygon edited="0">
+                <wp:start x="21530" y="-144"/>
+                <wp:lineTo x="2930" y="-120"/>
+                <wp:lineTo x="19" y="367"/>
+                <wp:lineTo x="-48" y="3874"/>
+                <wp:lineTo x="-229" y="21338"/>
+                <wp:lineTo x="104" y="21666"/>
+                <wp:lineTo x="21366" y="21580"/>
+                <wp:lineTo x="21579" y="21566"/>
+                <wp:lineTo x="21813" y="18223"/>
+                <wp:lineTo x="21974" y="293"/>
+                <wp:lineTo x="21530" y="-144"/>
+              </wp:wrapPolygon>
+            </wp:wrapTight>
+            <wp:docPr id="1384410195" name="Imagen 10"/>
+            <wp:cNvGraphicFramePr>
+              <a:graphicFrameLocks xmlns:a="http://schemas.openxmlformats.org/drawingml/2006/main" noChangeAspect="1"/>
+            </wp:cNvGraphicFramePr>
+            <a:graphic xmlns:a="http://schemas.openxmlformats.org/drawingml/2006/main">
+              <a:graphicData uri="http://schemas.openxmlformats.org/drawingml/2006/picture">
+                <pic:pic xmlns:pic="http://schemas.openxmlformats.org/drawingml/2006/picture">
+                  <pic:nvPicPr>
+                    <pic:cNvPr id="0" name="Picture 7"/>
+                    <pic:cNvPicPr>
+                      <a:picLocks noChangeAspect="1" noChangeArrowheads="1"/>
+                    </pic:cNvPicPr>
+                  </pic:nvPicPr>
+                  <pic:blipFill>
+                    <a:blip r:embed="rId15" cstate="print">
+                      <a:extLst>
+                        <a:ext uri="{28A0092B-C50C-407E-A947-70E740481C1C}">
+                          <a14:useLocalDpi xmlns:a14="http://schemas.microsoft.com/office/drawing/2010/main" val="0"/>
+                        </a:ext>
+                      </a:extLst>
+                    </a:blip>
+                    <a:srcRect/>
+                    <a:stretch>
+                      <a:fillRect/>
+                    </a:stretch>
+                  </pic:blipFill>
+                  <pic:spPr bwMode="auto">
+                    <a:xfrm>
+                      <a:off x="0" y="0"/>
+                      <a:ext cx="1872615" cy="7286625"/>
+                    </a:xfrm>
+                    <a:prstGeom prst="rect">
+                      <a:avLst/>
+                    </a:prstGeom>
+                    <a:noFill/>
+                    <a:ln>
+                      <a:noFill/>
+                    </a:ln>
+                  </pic:spPr>
+                </pic:pic>
+              </a:graphicData>
+            </a:graphic>
+            <wp14:sizeRelH relativeFrom="margin">
+              <wp14:pctWidth>0</wp14:pctWidth>
+            </wp14:sizeRelH>
+            <wp14:sizeRelV relativeFrom="margin">
+              <wp14:pctHeight>0</wp14:pctHeight>
+            </wp14:sizeRelV>
+          </wp:anchor>
+        </w:drawing>
+      </w:r>
+      <w:r>
+        <w:rPr>
+          <w:noProof/>
+        </w:rPr>
+        <w:drawing>
+          <wp:anchor distT="0" distB="0" distL="114300" distR="114300" simplePos="0" relativeHeight="251677696" behindDoc="0" locked="0" layoutInCell="1" allowOverlap="1" wp14:anchorId="2EAD2DFD" wp14:editId="4B7024EE">
+            <wp:simplePos x="0" y="0"/>
+            <wp:positionH relativeFrom="column">
+              <wp:posOffset>4259580</wp:posOffset>
+            </wp:positionH>
+            <wp:positionV relativeFrom="paragraph">
+              <wp:posOffset>2947670</wp:posOffset>
+            </wp:positionV>
+            <wp:extent cx="1887855" cy="2246630"/>
+            <wp:effectExtent l="0" t="0" r="0" b="1270"/>
+            <wp:wrapSquare wrapText="bothSides"/>
+            <wp:docPr id="1112008492" name="Imagen 13"/>
+            <wp:cNvGraphicFramePr>
+              <a:graphicFrameLocks xmlns:a="http://schemas.openxmlformats.org/drawingml/2006/main" noChangeAspect="1"/>
+            </wp:cNvGraphicFramePr>
+            <a:graphic xmlns:a="http://schemas.openxmlformats.org/drawingml/2006/main">
+              <a:graphicData uri="http://schemas.openxmlformats.org/drawingml/2006/picture">
+                <pic:pic xmlns:pic="http://schemas.openxmlformats.org/drawingml/2006/picture">
+                  <pic:nvPicPr>
+                    <pic:cNvPr id="0" name="Picture 10"/>
+                    <pic:cNvPicPr>
+                      <a:picLocks noChangeAspect="1" noChangeArrowheads="1"/>
+                    </pic:cNvPicPr>
+                  </pic:nvPicPr>
+                  <pic:blipFill>
+                    <a:blip r:embed="rId16" cstate="print">
+                      <a:extLst>
+                        <a:ext uri="{28A0092B-C50C-407E-A947-70E740481C1C}">
+                          <a14:useLocalDpi xmlns:a14="http://schemas.microsoft.com/office/drawing/2010/main" val="0"/>
+                        </a:ext>
+                      </a:extLst>
+                    </a:blip>
+                    <a:srcRect/>
+                    <a:stretch>
+                      <a:fillRect/>
+                    </a:stretch>
+                  </pic:blipFill>
+                  <pic:spPr bwMode="auto">
+                    <a:xfrm>
+                      <a:off x="0" y="0"/>
+                      <a:ext cx="1887855" cy="2246630"/>
+                    </a:xfrm>
+                    <a:prstGeom prst="rect">
+                      <a:avLst/>
+                    </a:prstGeom>
+                    <a:noFill/>
+                    <a:ln>
+                      <a:noFill/>
+                    </a:ln>
+                  </pic:spPr>
+                </pic:pic>
+              </a:graphicData>
+            </a:graphic>
+            <wp14:sizeRelH relativeFrom="margin">
+              <wp14:pctWidth>0</wp14:pctWidth>
+            </wp14:sizeRelH>
+            <wp14:sizeRelV relativeFrom="margin">
+              <wp14:pctHeight>0</wp14:pctHeight>
+            </wp14:sizeRelV>
+          </wp:anchor>
+        </w:drawing>
+      </w:r>
+      <w:r>
+        <w:rPr>
+          <w:noProof/>
+        </w:rPr>
+        <w:drawing>
+          <wp:anchor distT="0" distB="0" distL="114300" distR="114300" simplePos="0" relativeHeight="251675648" behindDoc="0" locked="0" layoutInCell="1" allowOverlap="1" wp14:anchorId="128F0352" wp14:editId="63ADFDEE">
+            <wp:simplePos x="0" y="0"/>
+            <wp:positionH relativeFrom="column">
+              <wp:posOffset>4259316</wp:posOffset>
+            </wp:positionH>
+            <wp:positionV relativeFrom="paragraph">
+              <wp:posOffset>479425</wp:posOffset>
+            </wp:positionV>
+            <wp:extent cx="1887855" cy="2331085"/>
+            <wp:effectExtent l="0" t="0" r="0" b="0"/>
+            <wp:wrapSquare wrapText="bothSides"/>
+            <wp:docPr id="1594162640" name="Imagen 11"/>
+            <wp:cNvGraphicFramePr>
+              <a:graphicFrameLocks xmlns:a="http://schemas.openxmlformats.org/drawingml/2006/main" noChangeAspect="1"/>
+            </wp:cNvGraphicFramePr>
+            <a:graphic xmlns:a="http://schemas.openxmlformats.org/drawingml/2006/main">
+              <a:graphicData uri="http://schemas.openxmlformats.org/drawingml/2006/picture">
+                <pic:pic xmlns:pic="http://schemas.openxmlformats.org/drawingml/2006/picture">
+                  <pic:nvPicPr>
+                    <pic:cNvPr id="0" name="Picture 8"/>
+                    <pic:cNvPicPr>
+                      <a:picLocks noChangeAspect="1" noChangeArrowheads="1"/>
+                    </pic:cNvPicPr>
+                  </pic:nvPicPr>
+                  <pic:blipFill>
+                    <a:blip r:embed="rId17" cstate="print">
+                      <a:extLst>
+                        <a:ext uri="{28A0092B-C50C-407E-A947-70E740481C1C}">
+                          <a14:useLocalDpi xmlns:a14="http://schemas.microsoft.com/office/drawing/2010/main" val="0"/>
+                        </a:ext>
+                      </a:extLst>
+                    </a:blip>
+                    <a:srcRect/>
+                    <a:stretch>
+                      <a:fillRect/>
+                    </a:stretch>
+                  </pic:blipFill>
+                  <pic:spPr bwMode="auto">
+                    <a:xfrm>
+                      <a:off x="0" y="0"/>
+                      <a:ext cx="1887855" cy="2331085"/>
+                    </a:xfrm>
+                    <a:prstGeom prst="rect">
+                      <a:avLst/>
+                    </a:prstGeom>
+                    <a:noFill/>
+                    <a:ln>
+                      <a:noFill/>
+                    </a:ln>
+                  </pic:spPr>
+                </pic:pic>
+              </a:graphicData>
+            </a:graphic>
+            <wp14:sizeRelH relativeFrom="margin">
+              <wp14:pctWidth>0</wp14:pctWidth>
+            </wp14:sizeRelH>
+            <wp14:sizeRelV relativeFrom="margin">
+              <wp14:pctHeight>0</wp14:pctHeight>
+            </wp14:sizeRelV>
+          </wp:anchor>
+        </w:drawing>
+      </w:r>
+      <w:r>
+        <w:rPr>
+          <w:noProof/>
+        </w:rPr>
+        <w:drawing>
+          <wp:anchor distT="0" distB="0" distL="114300" distR="114300" simplePos="0" relativeHeight="251673600" behindDoc="0" locked="0" layoutInCell="1" allowOverlap="1" wp14:anchorId="6AD5C12D" wp14:editId="6CFF49FF">
+            <wp:simplePos x="0" y="0"/>
+            <wp:positionH relativeFrom="column">
+              <wp:posOffset>16510</wp:posOffset>
+            </wp:positionH>
+            <wp:positionV relativeFrom="paragraph">
+              <wp:posOffset>478155</wp:posOffset>
+            </wp:positionV>
+            <wp:extent cx="1887855" cy="1651000"/>
+            <wp:effectExtent l="0" t="0" r="0" b="6350"/>
+            <wp:wrapSquare wrapText="bothSides"/>
+            <wp:docPr id="2101718514" name="Imagen 9"/>
+            <wp:cNvGraphicFramePr>
+              <a:graphicFrameLocks xmlns:a="http://schemas.openxmlformats.org/drawingml/2006/main" noChangeAspect="1"/>
+            </wp:cNvGraphicFramePr>
+            <a:graphic xmlns:a="http://schemas.openxmlformats.org/drawingml/2006/main">
+              <a:graphicData uri="http://schemas.openxmlformats.org/drawingml/2006/picture">
+                <pic:pic xmlns:pic="http://schemas.openxmlformats.org/drawingml/2006/picture">
+                  <pic:nvPicPr>
+                    <pic:cNvPr id="0" name="Picture 6"/>
+                    <pic:cNvPicPr>
+                      <a:picLocks noChangeAspect="1" noChangeArrowheads="1"/>
+                    </pic:cNvPicPr>
+                  </pic:nvPicPr>
+                  <pic:blipFill>
+                    <a:blip r:embed="rId18" cstate="print">
+                      <a:extLst>
+                        <a:ext uri="{28A0092B-C50C-407E-A947-70E740481C1C}">
+                          <a14:useLocalDpi xmlns:a14="http://schemas.microsoft.com/office/drawing/2010/main" val="0"/>
+                        </a:ext>
+                      </a:extLst>
+                    </a:blip>
+                    <a:srcRect/>
+                    <a:stretch>
+                      <a:fillRect/>
+                    </a:stretch>
+                  </pic:blipFill>
+                  <pic:spPr bwMode="auto">
+                    <a:xfrm>
+                      <a:off x="0" y="0"/>
+                      <a:ext cx="1887855" cy="1651000"/>
+                    </a:xfrm>
+                    <a:prstGeom prst="rect">
+                      <a:avLst/>
+                    </a:prstGeom>
+                    <a:noFill/>
+                    <a:ln>
+                      <a:noFill/>
+                    </a:ln>
+                  </pic:spPr>
+                </pic:pic>
+              </a:graphicData>
+            </a:graphic>
+            <wp14:sizeRelH relativeFrom="margin">
+              <wp14:pctWidth>0</wp14:pctWidth>
+            </wp14:sizeRelH>
+            <wp14:sizeRelV relativeFrom="margin">
+              <wp14:pctHeight>0</wp14:pctHeight>
+            </wp14:sizeRelV>
+          </wp:anchor>
+        </w:drawing>
+      </w:r>
+      <w:r>
+        <w:rPr>
+          <w:noProof/>
+        </w:rPr>
+        <w:drawing>
+          <wp:anchor distT="0" distB="0" distL="114300" distR="114300" simplePos="0" relativeHeight="251676672" behindDoc="0" locked="0" layoutInCell="1" allowOverlap="1" wp14:anchorId="32FA5149" wp14:editId="18C6B8B2">
+            <wp:simplePos x="0" y="0"/>
+            <wp:positionH relativeFrom="column">
+              <wp:posOffset>16510</wp:posOffset>
+            </wp:positionH>
+            <wp:positionV relativeFrom="paragraph">
+              <wp:posOffset>2273300</wp:posOffset>
+            </wp:positionV>
+            <wp:extent cx="1897380" cy="3697605"/>
+            <wp:effectExtent l="0" t="0" r="7620" b="0"/>
+            <wp:wrapSquare wrapText="bothSides"/>
+            <wp:docPr id="1834586610" name="Imagen 12"/>
+            <wp:cNvGraphicFramePr>
+              <a:graphicFrameLocks xmlns:a="http://schemas.openxmlformats.org/drawingml/2006/main" noChangeAspect="1"/>
+            </wp:cNvGraphicFramePr>
+            <a:graphic xmlns:a="http://schemas.openxmlformats.org/drawingml/2006/main">
+              <a:graphicData uri="http://schemas.openxmlformats.org/drawingml/2006/picture">
+                <pic:pic xmlns:pic="http://schemas.openxmlformats.org/drawingml/2006/picture">
+                  <pic:nvPicPr>
+                    <pic:cNvPr id="0" name="Picture 9"/>
+                    <pic:cNvPicPr>
+                      <a:picLocks noChangeAspect="1" noChangeArrowheads="1"/>
+                    </pic:cNvPicPr>
+                  </pic:nvPicPr>
+                  <pic:blipFill>
+                    <a:blip r:embed="rId19" cstate="print">
+                      <a:extLst>
+                        <a:ext uri="{28A0092B-C50C-407E-A947-70E740481C1C}">
+                          <a14:useLocalDpi xmlns:a14="http://schemas.microsoft.com/office/drawing/2010/main" val="0"/>
+                        </a:ext>
+                      </a:extLst>
+                    </a:blip>
+                    <a:srcRect/>
+                    <a:stretch>
+                      <a:fillRect/>
+                    </a:stretch>
+                  </pic:blipFill>
+                  <pic:spPr bwMode="auto">
+                    <a:xfrm>
+                      <a:off x="0" y="0"/>
+                      <a:ext cx="1897380" cy="3697605"/>
+                    </a:xfrm>
+                    <a:prstGeom prst="rect">
+                      <a:avLst/>
+                    </a:prstGeom>
+                    <a:noFill/>
+                    <a:ln>
+                      <a:noFill/>
+                    </a:ln>
+                  </pic:spPr>
+                </pic:pic>
+              </a:graphicData>
+            </a:graphic>
+            <wp14:sizeRelH relativeFrom="margin">
+              <wp14:pctWidth>0</wp14:pctWidth>
+            </wp14:sizeRelH>
+            <wp14:sizeRelV relativeFrom="margin">
+              <wp14:pctHeight>0</wp14:pctHeight>
+            </wp14:sizeRelV>
+          </wp:anchor>
+        </w:drawing>
+      </w:r>
+      <w:r>
+        <w:t>Página Web</w:t>
+      </w:r>
+    </w:p>
+    <w:p>
+      <w:pPr>
+        <w:pStyle w:val="Sinespaciado"/>
+      </w:pPr>
+    </w:p>
+    <w:p>
+      <w:pPr>
+        <w:jc w:val="left"/>
+      </w:pPr>
+      <w:r>
+        <w:br w:type="page"/>
+      </w:r>
+    </w:p>
+    <w:p>
+      <w:r>
+        <w:lastRenderedPageBreak/>
+        <w:t xml:space="preserve">Como se </w:t>
+      </w:r>
+      <w:r>
+        <w:t xml:space="preserve">puede observar, estos </w:t>
+      </w:r>
+      <w:proofErr w:type="spellStart"/>
+      <w:r>
+        <w:rPr>
+          <w:i/>
+          <w:iCs/>
+        </w:rPr>
+        <w:t>wireframes</w:t>
+      </w:r>
+      <w:proofErr w:type="spellEnd"/>
+      <w:r>
+        <w:t xml:space="preserve"> corresponden a la </w:t>
+      </w:r>
+      <w:proofErr w:type="spellStart"/>
+      <w:r>
+        <w:rPr>
+          <w:i/>
+          <w:iCs/>
+        </w:rPr>
+        <w:t>Landing</w:t>
+      </w:r>
+      <w:proofErr w:type="spellEnd"/>
+      <w:r>
+        <w:rPr>
+          <w:i/>
+          <w:iCs/>
+        </w:rPr>
+        <w:t xml:space="preserve"> Page</w:t>
+      </w:r>
+      <w:r>
+        <w:t xml:space="preserve"> del proyecto, la cual será desarrollada utilizando el </w:t>
+      </w:r>
+      <w:proofErr w:type="spellStart"/>
+      <w:r>
+        <w:rPr>
+          <w:i/>
+          <w:iCs/>
+        </w:rPr>
+        <w:t>framework</w:t>
+      </w:r>
+      <w:proofErr w:type="spellEnd"/>
+      <w:r>
+        <w:t xml:space="preserve"> Astro, conocido por su eficiencia y enfoque en el rendimiento. Esta página tendrá como objetivo principal presentar Deskify al usuario final de manera atractiva, clara y funcional, destacando sus características, ventajas y valor diferencial.</w:t>
+      </w:r>
+      <w:r>
+        <w:t xml:space="preserve"> </w:t>
+      </w:r>
+    </w:p>
+    <w:p>
+      <w:r>
+        <w:t xml:space="preserve">A través de estos </w:t>
+      </w:r>
+      <w:proofErr w:type="spellStart"/>
+      <w:r>
+        <w:rPr>
+          <w:i/>
+          <w:iCs/>
+        </w:rPr>
+        <w:t>wireframes</w:t>
+      </w:r>
+      <w:proofErr w:type="spellEnd"/>
+      <w:r>
+        <w:t xml:space="preserve"> se define la estructura inicial de la </w:t>
+      </w:r>
+      <w:proofErr w:type="spellStart"/>
+      <w:r>
+        <w:rPr>
+          <w:i/>
+          <w:iCs/>
+        </w:rPr>
+        <w:t>landing</w:t>
+      </w:r>
+      <w:proofErr w:type="spellEnd"/>
+      <w:r>
+        <w:t>, incluyendo secciones como la presentación del producto, testimonios, llamada a la acción y otros elementos estratégicos que guiarán al usuario de forma intuitiva. Este diseño actúa como una guía esencial para la posterior implementación técnica, asegurando coherencia visual y experiencia de usuario desde el primer contacto con la plataforma.</w:t>
+      </w:r>
+    </w:p>
+    <w:p>
+      <w:r>
+        <w:t xml:space="preserve">La página está claramente organizada en cinco secciones principales, que se encuentran definidas en el menú de navegación. La página principal sigue un </w:t>
+      </w:r>
+      <w:r>
+        <w:rPr>
+          <w:i/>
+          <w:iCs/>
+        </w:rPr>
+        <w:t xml:space="preserve">Hero </w:t>
+      </w:r>
+      <w:proofErr w:type="spellStart"/>
+      <w:r>
+        <w:rPr>
+          <w:i/>
+          <w:iCs/>
+        </w:rPr>
+        <w:t>Layout</w:t>
+      </w:r>
+      <w:proofErr w:type="spellEnd"/>
+      <w:r>
+        <w:t>, en el que se incluirá un título de bienvenida acompañado de una breve descripción de la marca. Junto a ello, se destacará un botón de llamada a la acción (</w:t>
+      </w:r>
+      <w:r>
+        <w:rPr>
+          <w:i/>
+          <w:iCs/>
+        </w:rPr>
+        <w:t>CTA</w:t>
+      </w:r>
+      <w:r>
+        <w:t>) que invitará al usuario a registrarse como cliente. Todo esto estará complementado con un fondo visualmente atractivo que reflejará los colores y valores esenciales de la compañía.</w:t>
+      </w:r>
+      <w:r>
+        <w:t xml:space="preserve"> </w:t>
+      </w:r>
+    </w:p>
+    <w:p>
+      <w:r>
+        <w:t xml:space="preserve">A continuación, se encuentra la página </w:t>
+      </w:r>
+      <w:proofErr w:type="spellStart"/>
+      <w:r>
+        <w:rPr>
+          <w:i/>
+          <w:iCs/>
+        </w:rPr>
+        <w:t>About</w:t>
+      </w:r>
+      <w:proofErr w:type="spellEnd"/>
+      <w:r>
+        <w:t xml:space="preserve"> o Sobre nosotros, que inicia con un </w:t>
+      </w:r>
+      <w:r>
+        <w:rPr>
+          <w:i/>
+          <w:iCs/>
+        </w:rPr>
+        <w:t xml:space="preserve">Hero </w:t>
+      </w:r>
+      <w:proofErr w:type="spellStart"/>
+      <w:r>
+        <w:rPr>
+          <w:i/>
+          <w:iCs/>
+        </w:rPr>
+        <w:t>Layout</w:t>
+      </w:r>
+      <w:proofErr w:type="spellEnd"/>
+      <w:r>
+        <w:t xml:space="preserve">, replicando el mismo efecto visual utilizado en la página principal. Luego, la página sigue un </w:t>
+      </w:r>
+      <w:r>
+        <w:rPr>
+          <w:i/>
+          <w:iCs/>
+        </w:rPr>
+        <w:t xml:space="preserve">Z </w:t>
+      </w:r>
+      <w:proofErr w:type="spellStart"/>
+      <w:r>
+        <w:rPr>
+          <w:i/>
+          <w:iCs/>
+        </w:rPr>
+        <w:t>Layout</w:t>
+      </w:r>
+      <w:proofErr w:type="spellEnd"/>
+      <w:r>
+        <w:t>, en el que las imágenes y textos descriptivos se distribuyen de manera estratégica para guiar al usuario a través de los valores y principios fundamentales de la marca, ofreciendo una explicación detallada de su misión y visión.</w:t>
+      </w:r>
+      <w:r>
+        <w:t xml:space="preserve"> Terminando con un pequeño apartado en el que posteriormente </w:t>
+      </w:r>
+      <w:r>
+        <w:t>estará dedicado al usuario.</w:t>
+      </w:r>
+    </w:p>
+    <w:p>
+      <w:r>
+        <w:t xml:space="preserve">En tercer lugar, se encuentra la página destinada a los planes de suscripción, la cual adoptará una estructura de </w:t>
+      </w:r>
+      <w:r>
+        <w:rPr>
+          <w:i/>
+          <w:iCs/>
+        </w:rPr>
+        <w:t xml:space="preserve">Grid </w:t>
+      </w:r>
+      <w:proofErr w:type="spellStart"/>
+      <w:r>
+        <w:rPr>
+          <w:i/>
+          <w:iCs/>
+        </w:rPr>
+        <w:t>of</w:t>
+      </w:r>
+      <w:proofErr w:type="spellEnd"/>
+      <w:r>
+        <w:rPr>
+          <w:i/>
+          <w:iCs/>
+        </w:rPr>
+        <w:t xml:space="preserve"> </w:t>
+      </w:r>
+      <w:proofErr w:type="spellStart"/>
+      <w:r>
+        <w:rPr>
+          <w:i/>
+          <w:iCs/>
+        </w:rPr>
+        <w:t>Cards</w:t>
+      </w:r>
+      <w:proofErr w:type="spellEnd"/>
+      <w:r>
+        <w:t>. Esta estará formada por tres tarjetas que representan los distintos planes disponibles, permitiendo que el usuario los distinga con claridad. Cada tarjeta incluirá una descripción detallada de las ventajas de cada plan, junto con los precios correspondiente</w:t>
+      </w:r>
+      <w:r>
+        <w:t>s.</w:t>
+      </w:r>
+    </w:p>
+    <w:p>
+      <w:r>
+        <w:t xml:space="preserve">Por otro lado, encontramos la página dedicada a la plataforma, que sigue una estructura similar a la de la página </w:t>
+      </w:r>
+      <w:proofErr w:type="spellStart"/>
+      <w:r>
+        <w:rPr>
+          <w:i/>
+          <w:iCs/>
+        </w:rPr>
+        <w:t>About</w:t>
+      </w:r>
+      <w:proofErr w:type="spellEnd"/>
+      <w:r>
+        <w:t xml:space="preserve">, pero en este caso utiliza un </w:t>
+      </w:r>
+      <w:r>
+        <w:rPr>
+          <w:i/>
+          <w:iCs/>
+        </w:rPr>
+        <w:t xml:space="preserve">F </w:t>
+      </w:r>
+      <w:proofErr w:type="spellStart"/>
+      <w:r>
+        <w:rPr>
+          <w:i/>
+          <w:iCs/>
+        </w:rPr>
+        <w:t>Layout</w:t>
+      </w:r>
+      <w:proofErr w:type="spellEnd"/>
+      <w:r>
+        <w:t>. Esta página se compone de una descripción detallada del funcionamiento de la aplicación, acompañada de una imagen que ilustra cómo interactúa el usuario con la plataforma.</w:t>
+      </w:r>
+    </w:p>
+    <w:p>
+      <w:r>
+        <w:t xml:space="preserve">Por último, se encuentra la página dedicada a las opiniones de los clientes que utilizan la plataforma como su principal servicio. La estructura sigue un </w:t>
+      </w:r>
+      <w:r>
+        <w:rPr>
+          <w:i/>
+          <w:iCs/>
+        </w:rPr>
+        <w:t xml:space="preserve">Grid </w:t>
+      </w:r>
+      <w:proofErr w:type="spellStart"/>
+      <w:r>
+        <w:rPr>
+          <w:i/>
+          <w:iCs/>
+        </w:rPr>
+        <w:t>of</w:t>
+      </w:r>
+      <w:proofErr w:type="spellEnd"/>
+      <w:r>
+        <w:rPr>
+          <w:i/>
+          <w:iCs/>
+        </w:rPr>
+        <w:t xml:space="preserve"> </w:t>
+      </w:r>
+      <w:proofErr w:type="spellStart"/>
+      <w:r>
+        <w:rPr>
+          <w:i/>
+          <w:iCs/>
+        </w:rPr>
+        <w:t>Cards</w:t>
+      </w:r>
+      <w:proofErr w:type="spellEnd"/>
+      <w:r>
+        <w:t xml:space="preserve">, con seis tarjetas que presentan las opiniones, junto con el nombre del cliente y la valoración de nuestro servicio. Al final de la página, se incluye un texto descriptivo que destaca la importancia de los testimonios y, para motivar a posibles clientes, un botón de </w:t>
+      </w:r>
+      <w:r>
+        <w:rPr>
+          <w:i/>
+          <w:iCs/>
+        </w:rPr>
+        <w:t xml:space="preserve">CTA </w:t>
+      </w:r>
+      <w:r>
+        <w:t>(</w:t>
+      </w:r>
+      <w:proofErr w:type="spellStart"/>
+      <w:r>
+        <w:t>Call</w:t>
+      </w:r>
+      <w:proofErr w:type="spellEnd"/>
+      <w:r>
+        <w:t xml:space="preserve"> </w:t>
+      </w:r>
+      <w:proofErr w:type="spellStart"/>
+      <w:r>
+        <w:t>to</w:t>
+      </w:r>
+      <w:proofErr w:type="spellEnd"/>
+      <w:r>
+        <w:t xml:space="preserve"> </w:t>
+      </w:r>
+      <w:proofErr w:type="spellStart"/>
+      <w:r>
+        <w:t>Action</w:t>
+      </w:r>
+      <w:proofErr w:type="spellEnd"/>
+      <w:r>
+        <w:t>) invitando a ponerse en contacto o probar el servicio.</w:t>
+      </w:r>
+    </w:p>
+    <w:p/>
+    <w:p>
+      <w:pPr>
+        <w:jc w:val="left"/>
+      </w:pPr>
+      <w:r>
+        <w:br w:type="page"/>
+      </w:r>
+    </w:p>
+    <w:p>
+      <w:pPr>
+        <w:pStyle w:val="Ttulo3"/>
+      </w:pPr>
+      <w:r>
+        <w:lastRenderedPageBreak/>
+        <w:t>Aplicación Web</w:t>
+      </w:r>
+    </w:p>
+    <w:p>
+      <w:pPr>
+        <w:jc w:val="left"/>
+      </w:pPr>
+      <w:r>
+        <w:rPr>
+          <w:noProof/>
+        </w:rPr>
+        <w:drawing>
+          <wp:anchor distT="0" distB="0" distL="114300" distR="114300" simplePos="0" relativeHeight="251682816" behindDoc="0" locked="0" layoutInCell="1" allowOverlap="1" wp14:anchorId="66A54F8B" wp14:editId="2CA1E49F">
+            <wp:simplePos x="0" y="0"/>
+            <wp:positionH relativeFrom="column">
+              <wp:posOffset>-5715</wp:posOffset>
+            </wp:positionH>
+            <wp:positionV relativeFrom="paragraph">
+              <wp:posOffset>5542915</wp:posOffset>
+            </wp:positionV>
+            <wp:extent cx="3027680" cy="1699895"/>
+            <wp:effectExtent l="0" t="0" r="1270" b="0"/>
+            <wp:wrapSquare wrapText="bothSides"/>
+            <wp:docPr id="1808580266" name="Imagen 18"/>
+            <wp:cNvGraphicFramePr>
+              <a:graphicFrameLocks xmlns:a="http://schemas.openxmlformats.org/drawingml/2006/main" noChangeAspect="1"/>
+            </wp:cNvGraphicFramePr>
+            <a:graphic xmlns:a="http://schemas.openxmlformats.org/drawingml/2006/main">
+              <a:graphicData uri="http://schemas.openxmlformats.org/drawingml/2006/picture">
+                <pic:pic xmlns:pic="http://schemas.openxmlformats.org/drawingml/2006/picture">
+                  <pic:nvPicPr>
+                    <pic:cNvPr id="0" name="Picture 15"/>
+                    <pic:cNvPicPr>
+                      <a:picLocks noChangeAspect="1" noChangeArrowheads="1"/>
+                    </pic:cNvPicPr>
+                  </pic:nvPicPr>
+                  <pic:blipFill>
+                    <a:blip r:embed="rId20" cstate="print">
+                      <a:extLst>
+                        <a:ext uri="{28A0092B-C50C-407E-A947-70E740481C1C}">
+                          <a14:useLocalDpi xmlns:a14="http://schemas.microsoft.com/office/drawing/2010/main" val="0"/>
+                        </a:ext>
+                      </a:extLst>
+                    </a:blip>
+                    <a:srcRect/>
+                    <a:stretch>
+                      <a:fillRect/>
+                    </a:stretch>
+                  </pic:blipFill>
+                  <pic:spPr bwMode="auto">
+                    <a:xfrm>
+                      <a:off x="0" y="0"/>
+                      <a:ext cx="3027680" cy="1699895"/>
+                    </a:xfrm>
+                    <a:prstGeom prst="rect">
+                      <a:avLst/>
+                    </a:prstGeom>
+                    <a:noFill/>
+                    <a:ln>
+                      <a:noFill/>
+                    </a:ln>
+                  </pic:spPr>
+                </pic:pic>
+              </a:graphicData>
+            </a:graphic>
+          </wp:anchor>
+        </w:drawing>
+      </w:r>
+      <w:r>
+        <w:rPr>
+          <w:noProof/>
+        </w:rPr>
+        <w:drawing>
+          <wp:anchor distT="0" distB="0" distL="114300" distR="114300" simplePos="0" relativeHeight="251684864" behindDoc="0" locked="0" layoutInCell="1" allowOverlap="1" wp14:anchorId="24F56281" wp14:editId="0D212C9D">
+            <wp:simplePos x="0" y="0"/>
+            <wp:positionH relativeFrom="column">
+              <wp:posOffset>3261360</wp:posOffset>
+            </wp:positionH>
+            <wp:positionV relativeFrom="paragraph">
+              <wp:posOffset>3837305</wp:posOffset>
+            </wp:positionV>
+            <wp:extent cx="3028315" cy="1700530"/>
+            <wp:effectExtent l="0" t="0" r="635" b="0"/>
+            <wp:wrapSquare wrapText="bothSides"/>
+            <wp:docPr id="472310922" name="Imagen 20"/>
+            <wp:cNvGraphicFramePr>
+              <a:graphicFrameLocks xmlns:a="http://schemas.openxmlformats.org/drawingml/2006/main" noChangeAspect="1"/>
+            </wp:cNvGraphicFramePr>
+            <a:graphic xmlns:a="http://schemas.openxmlformats.org/drawingml/2006/main">
+              <a:graphicData uri="http://schemas.openxmlformats.org/drawingml/2006/picture">
+                <pic:pic xmlns:pic="http://schemas.openxmlformats.org/drawingml/2006/picture">
+                  <pic:nvPicPr>
+                    <pic:cNvPr id="0" name="Picture 17"/>
+                    <pic:cNvPicPr>
+                      <a:picLocks noChangeAspect="1" noChangeArrowheads="1"/>
+                    </pic:cNvPicPr>
+                  </pic:nvPicPr>
+                  <pic:blipFill>
+                    <a:blip r:embed="rId21" cstate="print">
+                      <a:extLst>
+                        <a:ext uri="{28A0092B-C50C-407E-A947-70E740481C1C}">
+                          <a14:useLocalDpi xmlns:a14="http://schemas.microsoft.com/office/drawing/2010/main" val="0"/>
+                        </a:ext>
+                      </a:extLst>
+                    </a:blip>
+                    <a:srcRect/>
+                    <a:stretch>
+                      <a:fillRect/>
+                    </a:stretch>
+                  </pic:blipFill>
+                  <pic:spPr bwMode="auto">
+                    <a:xfrm>
+                      <a:off x="0" y="0"/>
+                      <a:ext cx="3028315" cy="1700530"/>
+                    </a:xfrm>
+                    <a:prstGeom prst="rect">
+                      <a:avLst/>
+                    </a:prstGeom>
+                    <a:noFill/>
+                    <a:ln>
+                      <a:noFill/>
+                    </a:ln>
+                  </pic:spPr>
+                </pic:pic>
+              </a:graphicData>
+            </a:graphic>
+            <wp14:sizeRelH relativeFrom="margin">
+              <wp14:pctWidth>0</wp14:pctWidth>
+            </wp14:sizeRelH>
+            <wp14:sizeRelV relativeFrom="margin">
+              <wp14:pctHeight>0</wp14:pctHeight>
+            </wp14:sizeRelV>
+          </wp:anchor>
+        </w:drawing>
+      </w:r>
+      <w:r>
+        <w:rPr>
+          <w:noProof/>
+        </w:rPr>
+        <w:drawing>
+          <wp:anchor distT="0" distB="0" distL="114300" distR="114300" simplePos="0" relativeHeight="251681792" behindDoc="0" locked="0" layoutInCell="1" allowOverlap="1" wp14:anchorId="7B45DA47" wp14:editId="695FFFF2">
+            <wp:simplePos x="0" y="0"/>
+            <wp:positionH relativeFrom="column">
+              <wp:posOffset>3120390</wp:posOffset>
+            </wp:positionH>
+            <wp:positionV relativeFrom="paragraph">
+              <wp:posOffset>46990</wp:posOffset>
+            </wp:positionV>
+            <wp:extent cx="3027680" cy="1699895"/>
+            <wp:effectExtent l="0" t="0" r="1270" b="0"/>
+            <wp:wrapSquare wrapText="bothSides"/>
+            <wp:docPr id="522907830" name="Imagen 17"/>
+            <wp:cNvGraphicFramePr>
+              <a:graphicFrameLocks xmlns:a="http://schemas.openxmlformats.org/drawingml/2006/main" noChangeAspect="1"/>
+            </wp:cNvGraphicFramePr>
+            <a:graphic xmlns:a="http://schemas.openxmlformats.org/drawingml/2006/main">
+              <a:graphicData uri="http://schemas.openxmlformats.org/drawingml/2006/picture">
+                <pic:pic xmlns:pic="http://schemas.openxmlformats.org/drawingml/2006/picture">
+                  <pic:nvPicPr>
+                    <pic:cNvPr id="0" name="Picture 14"/>
+                    <pic:cNvPicPr>
+                      <a:picLocks noChangeAspect="1" noChangeArrowheads="1"/>
+                    </pic:cNvPicPr>
+                  </pic:nvPicPr>
+                  <pic:blipFill>
+                    <a:blip r:embed="rId22" cstate="print">
+                      <a:extLst>
+                        <a:ext uri="{28A0092B-C50C-407E-A947-70E740481C1C}">
+                          <a14:useLocalDpi xmlns:a14="http://schemas.microsoft.com/office/drawing/2010/main" val="0"/>
+                        </a:ext>
+                      </a:extLst>
+                    </a:blip>
+                    <a:srcRect/>
+                    <a:stretch>
+                      <a:fillRect/>
+                    </a:stretch>
+                  </pic:blipFill>
+                  <pic:spPr bwMode="auto">
+                    <a:xfrm>
+                      <a:off x="0" y="0"/>
+                      <a:ext cx="3027680" cy="1699895"/>
+                    </a:xfrm>
+                    <a:prstGeom prst="rect">
+                      <a:avLst/>
+                    </a:prstGeom>
+                    <a:noFill/>
+                    <a:ln>
+                      <a:noFill/>
+                    </a:ln>
+                  </pic:spPr>
+                </pic:pic>
+              </a:graphicData>
+            </a:graphic>
+          </wp:anchor>
+        </w:drawing>
+      </w:r>
+      <w:r>
+        <w:rPr>
+          <w:noProof/>
+        </w:rPr>
+        <w:drawing>
+          <wp:anchor distT="0" distB="0" distL="114300" distR="114300" simplePos="0" relativeHeight="251683840" behindDoc="0" locked="0" layoutInCell="1" allowOverlap="1" wp14:anchorId="634DBBCA" wp14:editId="4E6E3160">
+            <wp:simplePos x="0" y="0"/>
+            <wp:positionH relativeFrom="column">
+              <wp:posOffset>-5715</wp:posOffset>
+            </wp:positionH>
+            <wp:positionV relativeFrom="paragraph">
+              <wp:posOffset>2061845</wp:posOffset>
+            </wp:positionV>
+            <wp:extent cx="3027680" cy="1699895"/>
+            <wp:effectExtent l="0" t="0" r="1270" b="0"/>
+            <wp:wrapSquare wrapText="bothSides"/>
+            <wp:docPr id="516584900" name="Imagen 19"/>
+            <wp:cNvGraphicFramePr>
+              <a:graphicFrameLocks xmlns:a="http://schemas.openxmlformats.org/drawingml/2006/main" noChangeAspect="1"/>
+            </wp:cNvGraphicFramePr>
+            <a:graphic xmlns:a="http://schemas.openxmlformats.org/drawingml/2006/main">
+              <a:graphicData uri="http://schemas.openxmlformats.org/drawingml/2006/picture">
+                <pic:pic xmlns:pic="http://schemas.openxmlformats.org/drawingml/2006/picture">
+                  <pic:nvPicPr>
+                    <pic:cNvPr id="0" name="Picture 16"/>
+                    <pic:cNvPicPr>
+                      <a:picLocks noChangeAspect="1" noChangeArrowheads="1"/>
+                    </pic:cNvPicPr>
+                  </pic:nvPicPr>
+                  <pic:blipFill>
+                    <a:blip r:embed="rId23" cstate="print">
+                      <a:extLst>
+                        <a:ext uri="{28A0092B-C50C-407E-A947-70E740481C1C}">
+                          <a14:useLocalDpi xmlns:a14="http://schemas.microsoft.com/office/drawing/2010/main" val="0"/>
+                        </a:ext>
+                      </a:extLst>
+                    </a:blip>
+                    <a:srcRect/>
+                    <a:stretch>
+                      <a:fillRect/>
+                    </a:stretch>
+                  </pic:blipFill>
+                  <pic:spPr bwMode="auto">
+                    <a:xfrm>
+                      <a:off x="0" y="0"/>
+                      <a:ext cx="3027680" cy="1699895"/>
+                    </a:xfrm>
+                    <a:prstGeom prst="rect">
+                      <a:avLst/>
+                    </a:prstGeom>
+                    <a:noFill/>
+                    <a:ln>
+                      <a:noFill/>
+                    </a:ln>
+                  </pic:spPr>
+                </pic:pic>
+              </a:graphicData>
+            </a:graphic>
+          </wp:anchor>
+        </w:drawing>
+      </w:r>
+      <w:r>
+        <w:br w:type="page"/>
+      </w:r>
+    </w:p>
+    <w:p>
+      <w:pPr>
+        <w:pStyle w:val="Ttulo2"/>
+        <w:rPr>
+          <w:u w:val="single"/>
+        </w:rPr>
+      </w:pPr>
+      <w:bookmarkStart w:id="16" w:name="_Toc195533276"/>
+      <w:r>
+        <w:rPr>
+          <w:noProof/>
+        </w:rPr>
+        <w:lastRenderedPageBreak/>
+        <w:drawing>
+          <wp:anchor distT="0" distB="0" distL="114300" distR="114300" simplePos="0" relativeHeight="251685888" behindDoc="0" locked="0" layoutInCell="1" allowOverlap="1" wp14:anchorId="47A9E434" wp14:editId="7B098595">
+            <wp:simplePos x="0" y="0"/>
+            <wp:positionH relativeFrom="column">
+              <wp:posOffset>-72654</wp:posOffset>
+            </wp:positionH>
+            <wp:positionV relativeFrom="paragraph">
+              <wp:posOffset>2421940</wp:posOffset>
+            </wp:positionV>
+            <wp:extent cx="3018155" cy="1694180"/>
+            <wp:effectExtent l="0" t="0" r="0" b="1270"/>
+            <wp:wrapSquare wrapText="bothSides"/>
+            <wp:docPr id="1024409956" name="Imagen 21"/>
+            <wp:cNvGraphicFramePr>
+              <a:graphicFrameLocks xmlns:a="http://schemas.openxmlformats.org/drawingml/2006/main" noChangeAspect="1"/>
+            </wp:cNvGraphicFramePr>
+            <a:graphic xmlns:a="http://schemas.openxmlformats.org/drawingml/2006/main">
+              <a:graphicData uri="http://schemas.openxmlformats.org/drawingml/2006/picture">
+                <pic:pic xmlns:pic="http://schemas.openxmlformats.org/drawingml/2006/picture">
+                  <pic:nvPicPr>
+                    <pic:cNvPr id="0" name="Picture 18"/>
+                    <pic:cNvPicPr>
+                      <a:picLocks noChangeAspect="1" noChangeArrowheads="1"/>
+                    </pic:cNvPicPr>
+                  </pic:nvPicPr>
+                  <pic:blipFill>
+                    <a:blip r:embed="rId24" cstate="print">
+                      <a:extLst>
+                        <a:ext uri="{28A0092B-C50C-407E-A947-70E740481C1C}">
+                          <a14:useLocalDpi xmlns:a14="http://schemas.microsoft.com/office/drawing/2010/main" val="0"/>
+                        </a:ext>
+                      </a:extLst>
+                    </a:blip>
+                    <a:srcRect/>
+                    <a:stretch>
+                      <a:fillRect/>
+                    </a:stretch>
+                  </pic:blipFill>
+                  <pic:spPr bwMode="auto">
+                    <a:xfrm>
+                      <a:off x="0" y="0"/>
+                      <a:ext cx="3018155" cy="1694180"/>
+                    </a:xfrm>
+                    <a:prstGeom prst="rect">
+                      <a:avLst/>
+                    </a:prstGeom>
+                    <a:noFill/>
+                    <a:ln>
+                      <a:noFill/>
+                    </a:ln>
+                  </pic:spPr>
+                </pic:pic>
+              </a:graphicData>
+            </a:graphic>
+          </wp:anchor>
+        </w:drawing>
+      </w:r>
+      <w:r>
+        <w:rPr>
+          <w:noProof/>
+        </w:rPr>
+        <w:drawing>
+          <wp:anchor distT="0" distB="0" distL="114300" distR="114300" simplePos="0" relativeHeight="251680768" behindDoc="0" locked="0" layoutInCell="1" allowOverlap="1" wp14:anchorId="4225278A" wp14:editId="75D2CFE5">
+            <wp:simplePos x="0" y="0"/>
+            <wp:positionH relativeFrom="column">
+              <wp:posOffset>-67895</wp:posOffset>
+            </wp:positionH>
+            <wp:positionV relativeFrom="paragraph">
+              <wp:posOffset>6421928</wp:posOffset>
+            </wp:positionV>
+            <wp:extent cx="3027680" cy="1699895"/>
+            <wp:effectExtent l="0" t="0" r="1270" b="0"/>
+            <wp:wrapSquare wrapText="bothSides"/>
+            <wp:docPr id="2143131286" name="Imagen 16"/>
+            <wp:cNvGraphicFramePr>
+              <a:graphicFrameLocks xmlns:a="http://schemas.openxmlformats.org/drawingml/2006/main" noChangeAspect="1"/>
+            </wp:cNvGraphicFramePr>
+            <a:graphic xmlns:a="http://schemas.openxmlformats.org/drawingml/2006/main">
+              <a:graphicData uri="http://schemas.openxmlformats.org/drawingml/2006/picture">
+                <pic:pic xmlns:pic="http://schemas.openxmlformats.org/drawingml/2006/picture">
+                  <pic:nvPicPr>
+                    <pic:cNvPr id="0" name="Picture 13"/>
+                    <pic:cNvPicPr>
+                      <a:picLocks noChangeAspect="1" noChangeArrowheads="1"/>
+                    </pic:cNvPicPr>
+                  </pic:nvPicPr>
+                  <pic:blipFill>
+                    <a:blip r:embed="rId25" cstate="print">
+                      <a:extLst>
+                        <a:ext uri="{28A0092B-C50C-407E-A947-70E740481C1C}">
+                          <a14:useLocalDpi xmlns:a14="http://schemas.microsoft.com/office/drawing/2010/main" val="0"/>
+                        </a:ext>
+                      </a:extLst>
+                    </a:blip>
+                    <a:srcRect/>
+                    <a:stretch>
+                      <a:fillRect/>
+                    </a:stretch>
+                  </pic:blipFill>
+                  <pic:spPr bwMode="auto">
+                    <a:xfrm>
+                      <a:off x="0" y="0"/>
+                      <a:ext cx="3027680" cy="1699895"/>
+                    </a:xfrm>
+                    <a:prstGeom prst="rect">
+                      <a:avLst/>
+                    </a:prstGeom>
+                    <a:noFill/>
+                    <a:ln>
+                      <a:noFill/>
+                    </a:ln>
+                  </pic:spPr>
+                </pic:pic>
+              </a:graphicData>
+            </a:graphic>
+          </wp:anchor>
+        </w:drawing>
+      </w:r>
+      <w:r>
+        <w:rPr>
+          <w:noProof/>
+        </w:rPr>
+        <w:drawing>
+          <wp:anchor distT="0" distB="0" distL="114300" distR="114300" simplePos="0" relativeHeight="251679744" behindDoc="0" locked="0" layoutInCell="1" allowOverlap="1" wp14:anchorId="2CC3D083" wp14:editId="7B8F43EE">
+            <wp:simplePos x="0" y="0"/>
+            <wp:positionH relativeFrom="column">
+              <wp:posOffset>3115038</wp:posOffset>
+            </wp:positionH>
+            <wp:positionV relativeFrom="paragraph">
+              <wp:posOffset>4446088</wp:posOffset>
+            </wp:positionV>
+            <wp:extent cx="3027680" cy="1699895"/>
+            <wp:effectExtent l="0" t="0" r="1270" b="0"/>
+            <wp:wrapSquare wrapText="bothSides"/>
+            <wp:docPr id="1431601323" name="Imagen 15"/>
+            <wp:cNvGraphicFramePr>
+              <a:graphicFrameLocks xmlns:a="http://schemas.openxmlformats.org/drawingml/2006/main" noChangeAspect="1"/>
+            </wp:cNvGraphicFramePr>
+            <a:graphic xmlns:a="http://schemas.openxmlformats.org/drawingml/2006/main">
+              <a:graphicData uri="http://schemas.openxmlformats.org/drawingml/2006/picture">
+                <pic:pic xmlns:pic="http://schemas.openxmlformats.org/drawingml/2006/picture">
+                  <pic:nvPicPr>
+                    <pic:cNvPr id="0" name="Picture 12"/>
+                    <pic:cNvPicPr>
+                      <a:picLocks noChangeAspect="1" noChangeArrowheads="1"/>
+                    </pic:cNvPicPr>
+                  </pic:nvPicPr>
+                  <pic:blipFill>
+                    <a:blip r:embed="rId26" cstate="print">
+                      <a:extLst>
+                        <a:ext uri="{28A0092B-C50C-407E-A947-70E740481C1C}">
+                          <a14:useLocalDpi xmlns:a14="http://schemas.microsoft.com/office/drawing/2010/main" val="0"/>
+                        </a:ext>
+                      </a:extLst>
+                    </a:blip>
+                    <a:srcRect/>
+                    <a:stretch>
+                      <a:fillRect/>
+                    </a:stretch>
+                  </pic:blipFill>
+                  <pic:spPr bwMode="auto">
+                    <a:xfrm>
+                      <a:off x="0" y="0"/>
+                      <a:ext cx="3027680" cy="1699895"/>
+                    </a:xfrm>
+                    <a:prstGeom prst="rect">
+                      <a:avLst/>
+                    </a:prstGeom>
+                    <a:noFill/>
+                    <a:ln>
+                      <a:noFill/>
+                    </a:ln>
+                  </pic:spPr>
+                </pic:pic>
+              </a:graphicData>
+            </a:graphic>
+          </wp:anchor>
+        </w:drawing>
+      </w:r>
+      <w:r>
+        <w:rPr>
+          <w:noProof/>
+        </w:rPr>
+        <w:drawing>
+          <wp:anchor distT="0" distB="0" distL="114300" distR="114300" simplePos="0" relativeHeight="251678720" behindDoc="0" locked="0" layoutInCell="1" allowOverlap="1" wp14:anchorId="1016A10C" wp14:editId="406E6C7F">
+            <wp:simplePos x="0" y="0"/>
+            <wp:positionH relativeFrom="column">
+              <wp:posOffset>3113056</wp:posOffset>
+            </wp:positionH>
+            <wp:positionV relativeFrom="paragraph">
+              <wp:posOffset>531182</wp:posOffset>
+            </wp:positionV>
+            <wp:extent cx="3027680" cy="1699977"/>
+            <wp:effectExtent l="0" t="0" r="1270" b="0"/>
+            <wp:wrapSquare wrapText="bothSides"/>
+            <wp:docPr id="540700251" name="Imagen 14"/>
+            <wp:cNvGraphicFramePr>
+              <a:graphicFrameLocks xmlns:a="http://schemas.openxmlformats.org/drawingml/2006/main" noChangeAspect="1"/>
+            </wp:cNvGraphicFramePr>
+            <a:graphic xmlns:a="http://schemas.openxmlformats.org/drawingml/2006/main">
+              <a:graphicData uri="http://schemas.openxmlformats.org/drawingml/2006/picture">
+                <pic:pic xmlns:pic="http://schemas.openxmlformats.org/drawingml/2006/picture">
+                  <pic:nvPicPr>
+                    <pic:cNvPr id="0" name="Picture 11"/>
+                    <pic:cNvPicPr>
+                      <a:picLocks noChangeAspect="1" noChangeArrowheads="1"/>
+                    </pic:cNvPicPr>
+                  </pic:nvPicPr>
+                  <pic:blipFill>
+                    <a:blip r:embed="rId27" cstate="print">
+                      <a:extLst>
+                        <a:ext uri="{28A0092B-C50C-407E-A947-70E740481C1C}">
+                          <a14:useLocalDpi xmlns:a14="http://schemas.microsoft.com/office/drawing/2010/main" val="0"/>
+                        </a:ext>
+                      </a:extLst>
+                    </a:blip>
+                    <a:srcRect/>
+                    <a:stretch>
+                      <a:fillRect/>
+                    </a:stretch>
+                  </pic:blipFill>
+                  <pic:spPr bwMode="auto">
+                    <a:xfrm>
+                      <a:off x="0" y="0"/>
+                      <a:ext cx="3027680" cy="1699977"/>
+                    </a:xfrm>
+                    <a:prstGeom prst="rect">
+                      <a:avLst/>
+                    </a:prstGeom>
+                    <a:noFill/>
+                    <a:ln>
+                      <a:noFill/>
+                    </a:ln>
+                  </pic:spPr>
+                </pic:pic>
+              </a:graphicData>
+            </a:graphic>
+          </wp:anchor>
+        </w:drawing>
+      </w:r>
+      <w:r>
+        <w:t>Mockups</w:t>
+      </w:r>
+      <w:bookmarkEnd w:id="16"/>
+      <w:r>
+        <w:br w:type="page"/>
+      </w:r>
+    </w:p>
+    <w:p>
       <w:pPr>
         <w:pStyle w:val="Ttulo1"/>
       </w:pPr>
-      <w:bookmarkStart w:id="12" w:name="_Toc189121560"/>
+      <w:bookmarkStart w:id="17" w:name="_Toc195533277"/>
       <w:r>
         <w:lastRenderedPageBreak/>
         <w:t>Desarrollo del Proyecto</w:t>
       </w:r>
-      <w:bookmarkEnd w:id="12"/>
+      <w:bookmarkEnd w:id="17"/>
     </w:p>
     <w:p/>
     <w:p>
       <w:r>
-        <w:t xml:space="preserve">La elección de las tecnologías para el desarrollo de Deskify fue clave para asegurar tanto el rendimiento como el aprendizaje durante el proceso de creación. Decidí utilizar </w:t>
-      </w:r>
-      <w:r>
-        <w:rPr>
-          <w:b/>
-          <w:bCs/>
-        </w:rPr>
-        <w:t>Spring</w:t>
-      </w:r>
-      <w:r>
-        <w:t xml:space="preserve"> para el desarrollo de la </w:t>
-      </w:r>
-      <w:r>
-        <w:rPr>
-          <w:b/>
-          <w:bCs/>
-        </w:rPr>
-        <w:t>API</w:t>
-      </w:r>
-      <w:r>
-        <w:t xml:space="preserve"> debido a que es la tecnología que se imparte en el curso y me brinda la oportunidad de profundizar mis conocimientos y práctica en un entorno real. Para la </w:t>
+        <w:t xml:space="preserve">La elección de las tecnologías para el desarrollo de Deskify fue clave para asegurar tanto el rendimiento como el aprendizaje durante el proceso de creación. Decidí </w:t>
+      </w:r>
+      <w:r>
+        <w:t>utilizar Spring para</w:t>
+      </w:r>
+      <w:r>
+        <w:t xml:space="preserve"> el </w:t>
+      </w:r>
+      <w:r>
+        <w:t xml:space="preserve">desarrollo de la API debido a que es la tecnología que se imparte en el curso y me brinda la oportunidad de profundizar mis conocimientos y práctica en un entorno real. Para la </w:t>
       </w:r>
       <w:proofErr w:type="spellStart"/>
       <w:r>
-        <w:rPr>
-          <w:b/>
-          <w:bCs/>
-        </w:rPr>
         <w:t>landing</w:t>
       </w:r>
       <w:proofErr w:type="spellEnd"/>
       <w:r>
-        <w:rPr>
-          <w:b/>
-          <w:bCs/>
-        </w:rPr>
-        <w:t xml:space="preserve"> page</w:t>
-      </w:r>
-      <w:r>
-        <w:t xml:space="preserve">, opté por </w:t>
-      </w:r>
-      <w:r>
-        <w:rPr>
-          <w:b/>
-          <w:bCs/>
-        </w:rPr>
-        <w:t>Astro</w:t>
-      </w:r>
-      <w:r>
-        <w:t xml:space="preserve">, una herramienta moderna que permite crear sitios web estáticos de alto rendimiento. Por último, para la </w:t>
-      </w:r>
-      <w:r>
-        <w:rPr>
-          <w:b/>
-          <w:bCs/>
-        </w:rPr>
-        <w:t>aplicación web</w:t>
-      </w:r>
-      <w:r>
-        <w:t xml:space="preserve"> que gestionará los tickets, estoy considerando entre </w:t>
-      </w:r>
-      <w:r>
-        <w:rPr>
-          <w:b/>
-          <w:bCs/>
-        </w:rPr>
-        <w:t>Angular</w:t>
-      </w:r>
-      <w:r>
-        <w:t xml:space="preserve"> y </w:t>
+        <w:t xml:space="preserve"> page, opté por Astro, una herramienta moderna que permite crear sitios web estáticos de alto rendimiento. Por último, para la aplicación web que gestionará los tickets, estoy considerando entre Angular y </w:t>
       </w:r>
       <w:proofErr w:type="spellStart"/>
       <w:r>
-        <w:rPr>
-          <w:b/>
-          <w:bCs/>
-        </w:rPr>
         <w:t>Svelte</w:t>
       </w:r>
       <w:proofErr w:type="spellEnd"/>
@@ -5629,200 +8143,157 @@
     </w:p>
     <w:p>
       <w:r>
-        <w:t xml:space="preserve">La elección de </w:t>
-      </w:r>
-      <w:r>
+        <w:t>La elección de Spring para el desarrollo de la API fue motivada por el hecho de que es la tecnología que se imparte en el curso y la cual considero ideal para reforzar mis conocimientos. Al utilizar Spring, no solo consigo implementar la funcionalidad que Deskify requiere, sino que también tengo la oportunidad de profundizar en aspectos técnicos avanzados que me permitirán mejorar</w:t>
+      </w:r>
+      <w:r>
+        <w:t xml:space="preserve"> mis habilidades como desarrollador. Gracias a su robustez, escalabilidad y facilidad de integración con bases de datos y otras tecnologías, Spring es la opción ideal para gestionar la lógica de negocio y la persistencia de datos en este proyecto.</w:t>
+      </w:r>
+    </w:p>
+    <w:p>
+      <w:pPr>
         <w:rPr>
           <w:rFonts w:ascii="Roboto" w:hAnsi="Roboto"/>
           <w:b/>
           <w:bCs/>
         </w:rPr>
-        <w:t>Spring</w:t>
-      </w:r>
-      <w:r>
-        <w:t xml:space="preserve"> para el desarrollo de la API fue motivada por el hecho de que es la tecnología que se imparte en el curso y la cual considero ideal para reforzar mis conocimientos. Al utilizar Spring, no solo consigo implementar la funcionalidad que Deskify requiere, sino que también tengo la oportunidad de profundizar en aspectos técnicos avanzados que me permitirán mejorar mis habilidades como desarrollador. Gracias a su robustez, escalabilidad y facilidad de integración con bases de datos y otras tecnologías, Spring es la opción ideal para gestionar la lógica de negocio y la persistencia de datos en este proyecto.</w:t>
-      </w:r>
-    </w:p>
-    <w:p>
-      <w:pPr>
+      </w:pPr>
+      <w:proofErr w:type="spellStart"/>
+      <w:r>
         <w:rPr>
           <w:rFonts w:ascii="Roboto" w:hAnsi="Roboto"/>
           <w:b/>
           <w:bCs/>
         </w:rPr>
-      </w:pPr>
-      <w:proofErr w:type="spellStart"/>
+        <w:t>Frontend</w:t>
+      </w:r>
+      <w:proofErr w:type="spellEnd"/>
       <w:r>
         <w:rPr>
           <w:rFonts w:ascii="Roboto" w:hAnsi="Roboto"/>
           <w:b/>
           <w:bCs/>
         </w:rPr>
-        <w:t>Frontend</w:t>
-      </w:r>
-      <w:proofErr w:type="spellEnd"/>
+        <w:t xml:space="preserve"> - </w:t>
+      </w:r>
+      <w:proofErr w:type="spellStart"/>
       <w:r>
         <w:rPr>
           <w:rFonts w:ascii="Roboto" w:hAnsi="Roboto"/>
           <w:b/>
           <w:bCs/>
         </w:rPr>
-        <w:t xml:space="preserve"> - </w:t>
-      </w:r>
-      <w:proofErr w:type="spellStart"/>
+        <w:t>Landing</w:t>
+      </w:r>
+      <w:proofErr w:type="spellEnd"/>
       <w:r>
         <w:rPr>
           <w:rFonts w:ascii="Roboto" w:hAnsi="Roboto"/>
           <w:b/>
           <w:bCs/>
         </w:rPr>
-        <w:t>Landing</w:t>
+        <w:t xml:space="preserve"> Page con Astro</w:t>
+      </w:r>
+    </w:p>
+    <w:p>
+      <w:r>
+        <w:t xml:space="preserve">Para la creación </w:t>
+      </w:r>
+      <w:r>
+        <w:t xml:space="preserve">de la </w:t>
+      </w:r>
+      <w:proofErr w:type="spellStart"/>
+      <w:r>
+        <w:t>landing</w:t>
       </w:r>
       <w:proofErr w:type="spellEnd"/>
       <w:r>
+        <w:t xml:space="preserve"> page de Deskify, he decidido utilizar Astro, una tecnología moderna que permite la creación de sitios web rápidos y optimizados. Astro es ideal para este tipo de páginas estáticas, ya que permite integrar diversas herramientas de </w:t>
+      </w:r>
+      <w:proofErr w:type="spellStart"/>
+      <w:r>
+        <w:t>frontend</w:t>
+      </w:r>
+      <w:proofErr w:type="spellEnd"/>
+      <w:r>
+        <w:t xml:space="preserve"> como </w:t>
+      </w:r>
+      <w:proofErr w:type="spellStart"/>
+      <w:r>
+        <w:t>React</w:t>
+      </w:r>
+      <w:proofErr w:type="spellEnd"/>
+      <w:r>
+        <w:t xml:space="preserve">, </w:t>
+      </w:r>
+      <w:proofErr w:type="spellStart"/>
+      <w:r>
+        <w:t>Vue</w:t>
+      </w:r>
+      <w:proofErr w:type="spellEnd"/>
+      <w:r>
+        <w:t xml:space="preserve"> o </w:t>
+      </w:r>
+      <w:proofErr w:type="spellStart"/>
+      <w:r>
+        <w:t>Svelte</w:t>
+      </w:r>
+      <w:proofErr w:type="spellEnd"/>
+      <w:r>
+        <w:t>, pero en un formato altamente eficiente para el rendimiento</w:t>
+      </w:r>
+      <w:r>
+        <w:t xml:space="preserve"> y la carga rápida. Dado que se trata de una página estática, Astro me ayudará a mantener un desarrollo rápido y a la vez optimizar la experiencia del usuario al cargar contenido de manera eficiente.</w:t>
+      </w:r>
+    </w:p>
+    <w:p>
+      <w:pPr>
         <w:rPr>
           <w:rFonts w:ascii="Roboto" w:hAnsi="Roboto"/>
           <w:b/>
           <w:bCs/>
         </w:rPr>
-        <w:t xml:space="preserve"> Page con Astro</w:t>
-      </w:r>
-    </w:p>
-    <w:p>
-      <w:r>
-        <w:t xml:space="preserve">Para la creación de la </w:t>
-      </w:r>
+      </w:pPr>
       <w:proofErr w:type="spellStart"/>
       <w:r>
         <w:rPr>
+          <w:rFonts w:ascii="Roboto" w:hAnsi="Roboto"/>
           <w:b/>
           <w:bCs/>
         </w:rPr>
-        <w:t>landing</w:t>
+        <w:t>Frontend</w:t>
       </w:r>
       <w:proofErr w:type="spellEnd"/>
       <w:r>
         <w:rPr>
+          <w:rFonts w:ascii="Roboto" w:hAnsi="Roboto"/>
           <w:b/>
           <w:bCs/>
         </w:rPr>
-        <w:t xml:space="preserve"> page</w:t>
-      </w:r>
-      <w:r>
-        <w:t xml:space="preserve"> de Deskify, he decidido utilizar </w:t>
-      </w:r>
-      <w:r>
-        <w:rPr>
+        <w:t xml:space="preserve"> - Aplicación con Angular o </w:t>
+      </w:r>
+      <w:proofErr w:type="spellStart"/>
+      <w:r>
+        <w:rPr>
+          <w:rFonts w:ascii="Roboto" w:hAnsi="Roboto"/>
           <w:b/>
           <w:bCs/>
         </w:rPr>
-        <w:t>Astro</w:t>
-      </w:r>
-      <w:r>
-        <w:t xml:space="preserve">, una tecnología moderna que permite la creación de sitios web rápidos y optimizados. Astro es ideal para este tipo de páginas estáticas, ya que permite integrar diversas herramientas de </w:t>
+        <w:t>Svelte</w:t>
+      </w:r>
+      <w:proofErr w:type="spellEnd"/>
+    </w:p>
+    <w:p>
+      <w:r>
+        <w:t xml:space="preserve">En cuanto a la aplicación web que gestionará los tickets y las funcionalidades avanzadas de Deskify, he considerado dos opciones: Angular </w:t>
+      </w:r>
+      <w:r>
+        <w:t>o</w:t>
+      </w:r>
+      <w:r>
+        <w:t xml:space="preserve"> </w:t>
       </w:r>
       <w:proofErr w:type="spellStart"/>
       <w:r>
-        <w:t>frontend</w:t>
-      </w:r>
-      <w:proofErr w:type="spellEnd"/>
-      <w:r>
-        <w:t xml:space="preserve"> como </w:t>
-      </w:r>
-      <w:proofErr w:type="spellStart"/>
-      <w:r>
-        <w:t>React</w:t>
-      </w:r>
-      <w:proofErr w:type="spellEnd"/>
-      <w:r>
-        <w:t xml:space="preserve">, </w:t>
-      </w:r>
-      <w:proofErr w:type="spellStart"/>
-      <w:r>
-        <w:t>Vue</w:t>
-      </w:r>
-      <w:proofErr w:type="spellEnd"/>
-      <w:r>
-        <w:t xml:space="preserve"> o </w:t>
-      </w:r>
-      <w:proofErr w:type="spellStart"/>
-      <w:r>
-        <w:t>Svelte</w:t>
-      </w:r>
-      <w:proofErr w:type="spellEnd"/>
-      <w:r>
-        <w:t>, pero en un formato altamente eficiente para el rendimiento y la carga rápida. Dado que se trata de una página estática, Astro me ayudará a mantener un desarrollo rápido y a la vez optimizar la experiencia del usuario al cargar contenido de manera eficiente.</w:t>
-      </w:r>
-    </w:p>
-    <w:p>
-      <w:pPr>
-        <w:rPr>
-          <w:b/>
-          <w:bCs/>
-        </w:rPr>
-      </w:pPr>
-      <w:proofErr w:type="spellStart"/>
-      <w:r>
-        <w:rPr>
-          <w:b/>
-          <w:bCs/>
-        </w:rPr>
-        <w:t>Frontend</w:t>
-      </w:r>
-      <w:proofErr w:type="spellEnd"/>
-      <w:r>
-        <w:rPr>
-          <w:b/>
-          <w:bCs/>
-        </w:rPr>
-        <w:t xml:space="preserve"> - Aplicación con Angular o </w:t>
-      </w:r>
-      <w:proofErr w:type="spellStart"/>
-      <w:r>
-        <w:rPr>
-          <w:b/>
-          <w:bCs/>
-        </w:rPr>
-        <w:t>Svelte</w:t>
-      </w:r>
-      <w:proofErr w:type="spellEnd"/>
-    </w:p>
-    <w:p>
-      <w:r>
-        <w:t xml:space="preserve">En cuanto a la </w:t>
-      </w:r>
-      <w:r>
-        <w:rPr>
-          <w:b/>
-          <w:bCs/>
-        </w:rPr>
-        <w:t>aplicación web</w:t>
-      </w:r>
-      <w:r>
-        <w:t xml:space="preserve"> que gestionará los tickets y las funcionalidades avanzadas de Deskify, he considerado dos opciones: </w:t>
-      </w:r>
-      <w:r>
-        <w:rPr>
-          <w:b/>
-          <w:bCs/>
-        </w:rPr>
-        <w:t>Angular</w:t>
-      </w:r>
-      <w:r>
-        <w:t xml:space="preserve"> </w:t>
-      </w:r>
-      <w:r>
-        <w:t>o</w:t>
-      </w:r>
-      <w:r>
-        <w:t xml:space="preserve"> </w:t>
-      </w:r>
-      <w:proofErr w:type="spellStart"/>
-      <w:r>
-        <w:rPr>
-          <w:b/>
-          <w:bCs/>
-        </w:rPr>
         <w:t>Svelte</w:t>
       </w:r>
       <w:proofErr w:type="spellEnd"/>
@@ -5838,14 +8309,7 @@
         </w:numPr>
       </w:pPr>
       <w:r>
-        <w:rPr>
-          <w:b/>
-          <w:bCs/>
-        </w:rPr>
-        <w:t>Angular</w:t>
-      </w:r>
-      <w:r>
-        <w:t xml:space="preserve"> es una opción robusta y madura que proporciona una gran cantidad de herramientas listas para usar, como manejo de formularios, validaciones y rutas. Es ideal para aplicaciones complejas como Deskify, ya que se adapta bien a la estructura de una aplicación escalable.</w:t>
+        <w:t>Angular es una opción robusta y madura que proporciona una gran cantidad de herramientas listas para usar, como manejo de formularios, validaciones y rutas. Es ideal para aplicaciones complejas como Deskify, ya que se adapta bien a la estructura de una aplicación escalable.</w:t>
       </w:r>
     </w:p>
     <w:p>
@@ -5857,10 +8321,6 @@
       </w:pPr>
       <w:proofErr w:type="spellStart"/>
       <w:r>
-        <w:rPr>
-          <w:b/>
-          <w:bCs/>
-        </w:rPr>
         <w:t>Svelte</w:t>
       </w:r>
       <w:proofErr w:type="spellEnd"/>
@@ -5873,7 +8333,10 @@
       </w:r>
       <w:proofErr w:type="spellEnd"/>
       <w:r>
-        <w:t xml:space="preserve"> relativamente nuevo pero muy prometedor por su enfoque innovador. No depende de un virtual DOM y compila el código a JavaScript eficiente en tiempo de compilación, lo que mejora el rendimiento de la aplicación. Este </w:t>
+        <w:t xml:space="preserve"> relativamente nuevo pero muy prometedor por su enfoque innovador. No depende de un virtual DOM y compila el código a JavaScript eficiente en tiempo de compilación, lo que mejora el rendimiento de la aplicación.</w:t>
+      </w:r>
+      <w:r>
+        <w:t xml:space="preserve"> Este </w:t>
       </w:r>
       <w:r>
         <w:lastRenderedPageBreak/>
@@ -5905,12 +8368,12 @@
       <w:pPr>
         <w:pStyle w:val="Ttulo1"/>
       </w:pPr>
-      <w:bookmarkStart w:id="13" w:name="_Toc189121561"/>
+      <w:bookmarkStart w:id="18" w:name="_Toc195533278"/>
       <w:r>
         <w:lastRenderedPageBreak/>
         <w:t>Manual del Administrador</w:t>
       </w:r>
-      <w:bookmarkEnd w:id="13"/>
+      <w:bookmarkEnd w:id="18"/>
       <w:r>
         <w:br w:type="page"/>
       </w:r>
@@ -5919,9 +8382,8 @@
       <w:pPr>
         <w:pStyle w:val="Ttulo1"/>
       </w:pPr>
-      <w:bookmarkStart w:id="14" w:name="_Toc189121562"/>
-      <w:r>
-        <w:lastRenderedPageBreak/>
+      <w:bookmarkStart w:id="19" w:name="_Toc195533279"/>
+      <w:r>
         <w:t xml:space="preserve">Manual del </w:t>
       </w:r>
       <w:r>
@@ -5930,7 +8392,7 @@
       <w:r>
         <w:t>suario</w:t>
       </w:r>
-      <w:bookmarkEnd w:id="14"/>
+      <w:bookmarkEnd w:id="19"/>
     </w:p>
     <w:p>
       <w:pPr>
@@ -5951,7 +8413,7 @@
       <w:pPr>
         <w:pStyle w:val="Ttulo1"/>
       </w:pPr>
-      <w:bookmarkStart w:id="15" w:name="_Toc189121563"/>
+      <w:bookmarkStart w:id="20" w:name="_Toc195533280"/>
       <w:proofErr w:type="spellStart"/>
       <w:r>
         <w:lastRenderedPageBreak/>
@@ -5967,7 +8429,7 @@
       <w:r>
         <w:t xml:space="preserve"> Tecno-Económica</w:t>
       </w:r>
-      <w:bookmarkEnd w:id="15"/>
+      <w:bookmarkEnd w:id="20"/>
     </w:p>
     <w:p>
       <w:pPr>
@@ -5988,7 +8450,7 @@
       <w:pPr>
         <w:pStyle w:val="Ttulo1"/>
       </w:pPr>
-      <w:bookmarkStart w:id="16" w:name="_Toc189121564"/>
+      <w:bookmarkStart w:id="21" w:name="_Toc195533281"/>
       <w:r>
         <w:lastRenderedPageBreak/>
         <w:t>Trabajo</w:t>
@@ -6002,7 +8464,7 @@
       <w:r>
         <w:t>o</w:t>
       </w:r>
-      <w:bookmarkEnd w:id="16"/>
+      <w:bookmarkEnd w:id="21"/>
     </w:p>
     <w:p>
       <w:pPr>
@@ -6023,12 +8485,12 @@
       <w:pPr>
         <w:pStyle w:val="Ttulo1"/>
       </w:pPr>
-      <w:bookmarkStart w:id="17" w:name="_Toc189121565"/>
+      <w:bookmarkStart w:id="22" w:name="_Toc195533282"/>
       <w:r>
         <w:lastRenderedPageBreak/>
         <w:t>Conclusiones</w:t>
       </w:r>
-      <w:bookmarkEnd w:id="17"/>
+      <w:bookmarkEnd w:id="22"/>
     </w:p>
     <w:p>
       <w:pPr>
@@ -6049,12 +8511,12 @@
       <w:pPr>
         <w:pStyle w:val="Ttulo1"/>
       </w:pPr>
-      <w:bookmarkStart w:id="18" w:name="_Toc189121566"/>
+      <w:bookmarkStart w:id="23" w:name="_Toc195533283"/>
       <w:r>
         <w:lastRenderedPageBreak/>
         <w:t>Biblioteca de Recursos</w:t>
       </w:r>
-      <w:bookmarkEnd w:id="18"/>
+      <w:bookmarkEnd w:id="23"/>
     </w:p>
     <w:p>
       <w:pPr>
@@ -6076,17 +8538,17 @@
       <w:pPr>
         <w:pStyle w:val="Ttulo1"/>
       </w:pPr>
-      <w:bookmarkStart w:id="19" w:name="_Toc189121567"/>
+      <w:bookmarkStart w:id="24" w:name="_Toc195533284"/>
       <w:r>
         <w:lastRenderedPageBreak/>
         <w:t>Anexos</w:t>
       </w:r>
-      <w:bookmarkEnd w:id="19"/>
+      <w:bookmarkEnd w:id="24"/>
     </w:p>
     <w:sectPr>
-      <w:headerReference w:type="default" r:id="rId12"/>
-      <w:footerReference w:type="default" r:id="rId13"/>
-      <w:footerReference w:type="first" r:id="rId14"/>
+      <w:headerReference w:type="default" r:id="rId28"/>
+      <w:footerReference w:type="default" r:id="rId29"/>
+      <w:footerReference w:type="first" r:id="rId30"/>
       <w:type w:val="continuous"/>
       <w:pgSz w:w="11906" w:h="16838" w:code="9"/>
       <w:pgMar w:top="1134" w:right="1134" w:bottom="1134" w:left="1134" w:header="709" w:footer="709" w:gutter="0"/>
@@ -6206,7 +8668,7 @@
           <wp:extent cx="1059180" cy="426085"/>
           <wp:effectExtent l="0" t="0" r="7620" b="0"/>
           <wp:wrapSquare wrapText="bothSides"/>
-          <wp:docPr id="456196337" name="Imagen 11"/>
+          <wp:docPr id="1531481403" name="Imagen 11"/>
           <wp:cNvGraphicFramePr>
             <a:graphicFrameLocks xmlns:a="http://schemas.openxmlformats.org/drawingml/2006/main" noChangeAspect="1"/>
           </wp:cNvGraphicFramePr>
@@ -10346,6 +12808,119 @@
     </w:lvl>
   </w:abstractNum>
   <w:abstractNum w:abstractNumId="36" w15:restartNumberingAfterBreak="0">
+    <w:nsid w:val="68A66FE8"/>
+    <w:multiLevelType w:val="hybridMultilevel"/>
+    <w:tmpl w:val="C598F466"/>
+    <w:lvl w:ilvl="0" w:tplc="0C0A0001">
+      <w:start w:val="1"/>
+      <w:numFmt w:val="bullet"/>
+      <w:lvlText w:val=""/>
+      <w:lvlJc w:val="left"/>
+      <w:pPr>
+        <w:ind w:left="720" w:hanging="360"/>
+      </w:pPr>
+      <w:rPr>
+        <w:rFonts w:ascii="Symbol" w:hAnsi="Symbol" w:hint="default"/>
+      </w:rPr>
+    </w:lvl>
+    <w:lvl w:ilvl="1" w:tplc="0C0A0003" w:tentative="1">
+      <w:start w:val="1"/>
+      <w:numFmt w:val="bullet"/>
+      <w:lvlText w:val="o"/>
+      <w:lvlJc w:val="left"/>
+      <w:pPr>
+        <w:ind w:left="1440" w:hanging="360"/>
+      </w:pPr>
+      <w:rPr>
+        <w:rFonts w:ascii="Courier New" w:hAnsi="Courier New" w:cs="Courier New" w:hint="default"/>
+      </w:rPr>
+    </w:lvl>
+    <w:lvl w:ilvl="2" w:tplc="0C0A0005" w:tentative="1">
+      <w:start w:val="1"/>
+      <w:numFmt w:val="bullet"/>
+      <w:lvlText w:val=""/>
+      <w:lvlJc w:val="left"/>
+      <w:pPr>
+        <w:ind w:left="2160" w:hanging="360"/>
+      </w:pPr>
+      <w:rPr>
+        <w:rFonts w:ascii="Wingdings" w:hAnsi="Wingdings" w:hint="default"/>
+      </w:rPr>
+    </w:lvl>
+    <w:lvl w:ilvl="3" w:tplc="0C0A0001" w:tentative="1">
+      <w:start w:val="1"/>
+      <w:numFmt w:val="bullet"/>
+      <w:lvlText w:val=""/>
+      <w:lvlJc w:val="left"/>
+      <w:pPr>
+        <w:ind w:left="2880" w:hanging="360"/>
+      </w:pPr>
+      <w:rPr>
+        <w:rFonts w:ascii="Symbol" w:hAnsi="Symbol" w:hint="default"/>
+      </w:rPr>
+    </w:lvl>
+    <w:lvl w:ilvl="4" w:tplc="0C0A0003" w:tentative="1">
+      <w:start w:val="1"/>
+      <w:numFmt w:val="bullet"/>
+      <w:lvlText w:val="o"/>
+      <w:lvlJc w:val="left"/>
+      <w:pPr>
+        <w:ind w:left="3600" w:hanging="360"/>
+      </w:pPr>
+      <w:rPr>
+        <w:rFonts w:ascii="Courier New" w:hAnsi="Courier New" w:cs="Courier New" w:hint="default"/>
+      </w:rPr>
+    </w:lvl>
+    <w:lvl w:ilvl="5" w:tplc="0C0A0005" w:tentative="1">
+      <w:start w:val="1"/>
+      <w:numFmt w:val="bullet"/>
+      <w:lvlText w:val=""/>
+      <w:lvlJc w:val="left"/>
+      <w:pPr>
+        <w:ind w:left="4320" w:hanging="360"/>
+      </w:pPr>
+      <w:rPr>
+        <w:rFonts w:ascii="Wingdings" w:hAnsi="Wingdings" w:hint="default"/>
+      </w:rPr>
+    </w:lvl>
+    <w:lvl w:ilvl="6" w:tplc="0C0A0001" w:tentative="1">
+      <w:start w:val="1"/>
+      <w:numFmt w:val="bullet"/>
+      <w:lvlText w:val=""/>
+      <w:lvlJc w:val="left"/>
+      <w:pPr>
+        <w:ind w:left="5040" w:hanging="360"/>
+      </w:pPr>
+      <w:rPr>
+        <w:rFonts w:ascii="Symbol" w:hAnsi="Symbol" w:hint="default"/>
+      </w:rPr>
+    </w:lvl>
+    <w:lvl w:ilvl="7" w:tplc="0C0A0003" w:tentative="1">
+      <w:start w:val="1"/>
+      <w:numFmt w:val="bullet"/>
+      <w:lvlText w:val="o"/>
+      <w:lvlJc w:val="left"/>
+      <w:pPr>
+        <w:ind w:left="5760" w:hanging="360"/>
+      </w:pPr>
+      <w:rPr>
+        <w:rFonts w:ascii="Courier New" w:hAnsi="Courier New" w:cs="Courier New" w:hint="default"/>
+      </w:rPr>
+    </w:lvl>
+    <w:lvl w:ilvl="8" w:tplc="0C0A0005" w:tentative="1">
+      <w:start w:val="1"/>
+      <w:numFmt w:val="bullet"/>
+      <w:lvlText w:val=""/>
+      <w:lvlJc w:val="left"/>
+      <w:pPr>
+        <w:ind w:left="6480" w:hanging="360"/>
+      </w:pPr>
+      <w:rPr>
+        <w:rFonts w:ascii="Wingdings" w:hAnsi="Wingdings" w:hint="default"/>
+      </w:rPr>
+    </w:lvl>
+  </w:abstractNum>
+  <w:abstractNum w:abstractNumId="37" w15:restartNumberingAfterBreak="0">
     <w:nsid w:val="6BB25BDB"/>
     <w:multiLevelType w:val="hybridMultilevel"/>
     <w:tmpl w:val="94FC36D6"/>
@@ -10437,7 +13012,7 @@
       </w:pPr>
     </w:lvl>
   </w:abstractNum>
-  <w:abstractNum w:abstractNumId="37" w15:restartNumberingAfterBreak="0">
+  <w:abstractNum w:abstractNumId="38" w15:restartNumberingAfterBreak="0">
     <w:nsid w:val="74E24EA3"/>
     <w:multiLevelType w:val="hybridMultilevel"/>
     <w:tmpl w:val="23AE4422"/>
@@ -10523,7 +13098,7 @@
       </w:pPr>
     </w:lvl>
   </w:abstractNum>
-  <w:abstractNum w:abstractNumId="38" w15:restartNumberingAfterBreak="0">
+  <w:abstractNum w:abstractNumId="39" w15:restartNumberingAfterBreak="0">
     <w:nsid w:val="74E9507C"/>
     <w:multiLevelType w:val="hybridMultilevel"/>
     <w:tmpl w:val="F462E8E0"/>
@@ -10636,7 +13211,7 @@
       </w:rPr>
     </w:lvl>
   </w:abstractNum>
-  <w:abstractNum w:abstractNumId="39" w15:restartNumberingAfterBreak="0">
+  <w:abstractNum w:abstractNumId="40" w15:restartNumberingAfterBreak="0">
     <w:nsid w:val="75AA45D1"/>
     <w:multiLevelType w:val="multilevel"/>
     <w:tmpl w:val="610227F6"/>
@@ -10785,7 +13360,7 @@
       </w:rPr>
     </w:lvl>
   </w:abstractNum>
-  <w:abstractNum w:abstractNumId="40" w15:restartNumberingAfterBreak="0">
+  <w:abstractNum w:abstractNumId="41" w15:restartNumberingAfterBreak="0">
     <w:nsid w:val="76DB7E6B"/>
     <w:multiLevelType w:val="hybridMultilevel"/>
     <w:tmpl w:val="30E2BF3C"/>
@@ -10898,7 +13473,7 @@
       </w:rPr>
     </w:lvl>
   </w:abstractNum>
-  <w:abstractNum w:abstractNumId="41" w15:restartNumberingAfterBreak="0">
+  <w:abstractNum w:abstractNumId="42" w15:restartNumberingAfterBreak="0">
     <w:nsid w:val="772F1464"/>
     <w:multiLevelType w:val="hybridMultilevel"/>
     <w:tmpl w:val="E33AD326"/>
@@ -11010,7 +13585,7 @@
       </w:rPr>
     </w:lvl>
   </w:abstractNum>
-  <w:abstractNum w:abstractNumId="42" w15:restartNumberingAfterBreak="0">
+  <w:abstractNum w:abstractNumId="43" w15:restartNumberingAfterBreak="0">
     <w:nsid w:val="7CAE007A"/>
     <w:multiLevelType w:val="hybridMultilevel"/>
     <w:tmpl w:val="DA5EF3B4"/>
@@ -11147,7 +13722,7 @@
     <w:abstractNumId w:val="12"/>
   </w:num>
   <w:num w:numId="9" w16cid:durableId="126123333">
-    <w:abstractNumId w:val="37"/>
+    <w:abstractNumId w:val="38"/>
   </w:num>
   <w:num w:numId="10" w16cid:durableId="1063412644">
     <w:abstractNumId w:val="14"/>
@@ -11159,7 +13734,7 @@
     <w:abstractNumId w:val="3"/>
   </w:num>
   <w:num w:numId="13" w16cid:durableId="401484638">
-    <w:abstractNumId w:val="38"/>
+    <w:abstractNumId w:val="39"/>
   </w:num>
   <w:num w:numId="14" w16cid:durableId="1950161030">
     <w:abstractNumId w:val="11"/>
@@ -11174,7 +13749,7 @@
     <w:abstractNumId w:val="7"/>
   </w:num>
   <w:num w:numId="18" w16cid:durableId="1071737970">
-    <w:abstractNumId w:val="40"/>
+    <w:abstractNumId w:val="41"/>
   </w:num>
   <w:num w:numId="19" w16cid:durableId="1432046343">
     <w:abstractNumId w:val="10"/>
@@ -11183,7 +13758,7 @@
     <w:abstractNumId w:val="30"/>
   </w:num>
   <w:num w:numId="21" w16cid:durableId="1619795177">
-    <w:abstractNumId w:val="42"/>
+    <w:abstractNumId w:val="43"/>
   </w:num>
   <w:num w:numId="22" w16cid:durableId="182205769">
     <w:abstractNumId w:val="18"/>
@@ -11204,7 +13779,7 @@
     <w:abstractNumId w:val="5"/>
   </w:num>
   <w:num w:numId="28" w16cid:durableId="1353997694">
-    <w:abstractNumId w:val="36"/>
+    <w:abstractNumId w:val="37"/>
   </w:num>
   <w:num w:numId="29" w16cid:durableId="439304264">
     <w:abstractNumId w:val="26"/>
@@ -11213,7 +13788,7 @@
     <w:abstractNumId w:val="13"/>
   </w:num>
   <w:num w:numId="31" w16cid:durableId="143201777">
-    <w:abstractNumId w:val="41"/>
+    <w:abstractNumId w:val="42"/>
   </w:num>
   <w:num w:numId="32" w16cid:durableId="413550873">
     <w:abstractNumId w:val="0"/>
@@ -11237,7 +13812,7 @@
     <w:abstractNumId w:val="21"/>
   </w:num>
   <w:num w:numId="39" w16cid:durableId="1307275712">
-    <w:abstractNumId w:val="39"/>
+    <w:abstractNumId w:val="40"/>
   </w:num>
   <w:num w:numId="40" w16cid:durableId="1665206155">
     <w:abstractNumId w:val="9"/>
@@ -11250,6 +13825,9 @@
   </w:num>
   <w:num w:numId="43" w16cid:durableId="2126656772">
     <w:abstractNumId w:val="19"/>
+  </w:num>
+  <w:num w:numId="44" w16cid:durableId="484705245">
+    <w:abstractNumId w:val="36"/>
   </w:num>
 </w:numbering>
 </file>
@@ -12542,6 +15120,20 @@
       <w:ind w:left="240"/>
     </w:pPr>
   </w:style>
+  <w:style w:type="paragraph" w:styleId="Sinespaciado">
+    <w:name w:val="No Spacing"/>
+    <w:uiPriority w:val="1"/>
+    <w:qFormat/>
+    <w:rsid w:val="00035A32"/>
+    <w:pPr>
+      <w:spacing w:after="0" w:line="240" w:lineRule="auto"/>
+      <w:jc w:val="both"/>
+    </w:pPr>
+    <w:rPr>
+      <w:rFonts w:ascii="Roboto Light" w:hAnsi="Roboto Light"/>
+      <w:sz w:val="24"/>
+    </w:rPr>
+  </w:style>
 </w:styles>
 </file>
 

</xml_diff>